<commit_message>
Presentation and report update
</commit_message>
<xml_diff>
--- a/Investigation of Social Engineering Attacks (Call, Email, SMS) Using Machine Learning.docx
+++ b/Investigation of Social Engineering Attacks (Call, Email, SMS) Using Machine Learning.docx
@@ -10,7 +10,6 @@
           <w:bCs/>
           <w:sz w:val="24"/>
           <w:szCs w:val="24"/>
-          <w:lang w:val="en-US"/>
         </w:rPr>
       </w:pPr>
       <w:r>
@@ -38,18 +37,8 @@
           <w:bCs/>
           <w:sz w:val="24"/>
           <w:szCs w:val="24"/>
-          <w:lang w:val="en-US"/>
         </w:rPr>
         <w:br/>
-      </w:r>
-      <w:r>
-        <w:rPr>
-          <w:rFonts w:ascii="Times New Roman" w:hAnsi="Times New Roman" w:cs="Times New Roman"/>
-          <w:b/>
-          <w:bCs/>
-          <w:sz w:val="24"/>
-          <w:szCs w:val="24"/>
-        </w:rPr>
         <w:t xml:space="preserve">Instructor: </w:t>
       </w:r>
       <w:r>
@@ -67,18 +56,8 @@
           <w:bCs/>
           <w:sz w:val="24"/>
           <w:szCs w:val="24"/>
-          <w:lang w:val="en-US"/>
         </w:rPr>
         <w:br/>
-      </w:r>
-      <w:r>
-        <w:rPr>
-          <w:rFonts w:ascii="Times New Roman" w:hAnsi="Times New Roman" w:cs="Times New Roman"/>
-          <w:b/>
-          <w:bCs/>
-          <w:sz w:val="24"/>
-          <w:szCs w:val="24"/>
-        </w:rPr>
         <w:t>Machine Learning Semester Project</w:t>
       </w:r>
     </w:p>
@@ -90,17 +69,15 @@
           <w:bCs/>
           <w:sz w:val="24"/>
           <w:szCs w:val="24"/>
-          <w:lang w:val="en-US"/>
-        </w:rPr>
-      </w:pPr>
-      <w:r>
-        <w:rPr>
-          <w:rFonts w:ascii="Times New Roman" w:hAnsi="Times New Roman" w:cs="Times New Roman"/>
-          <w:b/>
-          <w:bCs/>
-          <w:sz w:val="24"/>
-          <w:szCs w:val="24"/>
-          <w:lang w:val="en-US"/>
+        </w:rPr>
+      </w:pPr>
+      <w:r>
+        <w:rPr>
+          <w:rFonts w:ascii="Times New Roman" w:hAnsi="Times New Roman" w:cs="Times New Roman"/>
+          <w:b/>
+          <w:bCs/>
+          <w:sz w:val="24"/>
+          <w:szCs w:val="24"/>
         </w:rPr>
         <w:t xml:space="preserve">Students: </w:t>
       </w:r>
@@ -109,7 +86,6 @@
           <w:rFonts w:ascii="Times New Roman" w:hAnsi="Times New Roman" w:cs="Times New Roman"/>
           <w:sz w:val="24"/>
           <w:szCs w:val="24"/>
-          <w:lang w:val="en-US"/>
         </w:rPr>
         <w:t>Altynbekov Ali, Kamalov Timur</w:t>
       </w:r>
@@ -131,7 +107,6 @@
           <w:bCs/>
           <w:sz w:val="24"/>
           <w:szCs w:val="24"/>
-          <w:lang w:val="en-US"/>
         </w:rPr>
         <w:t xml:space="preserve">Group: </w:t>
       </w:r>
@@ -140,7 +115,6 @@
           <w:rFonts w:ascii="Times New Roman" w:hAnsi="Times New Roman" w:cs="Times New Roman"/>
           <w:sz w:val="24"/>
           <w:szCs w:val="24"/>
-          <w:lang w:val="en-US"/>
         </w:rPr>
         <w:t>CTC-241M</w:t>
       </w:r>
@@ -151,7 +125,6 @@
           <w:bCs/>
           <w:sz w:val="24"/>
           <w:szCs w:val="24"/>
-          <w:lang w:val="en-US"/>
         </w:rPr>
         <w:t xml:space="preserve"> </w:t>
       </w:r>
@@ -162,7 +135,6 @@
           <w:bCs/>
           <w:sz w:val="24"/>
           <w:szCs w:val="24"/>
-          <w:lang w:val="en-US"/>
         </w:rPr>
         <w:br/>
       </w:r>
@@ -173,18 +145,8 @@
           <w:bCs/>
           <w:sz w:val="24"/>
           <w:szCs w:val="24"/>
-          <w:lang w:val="en-US"/>
         </w:rPr>
         <w:br/>
-      </w:r>
-      <w:r>
-        <w:rPr>
-          <w:rFonts w:ascii="Times New Roman" w:hAnsi="Times New Roman" w:cs="Times New Roman"/>
-          <w:b/>
-          <w:bCs/>
-          <w:sz w:val="24"/>
-          <w:szCs w:val="24"/>
-        </w:rPr>
         <w:t>Project Title</w:t>
       </w:r>
       <w:r>
@@ -194,7 +156,6 @@
           <w:bCs/>
           <w:sz w:val="24"/>
           <w:szCs w:val="24"/>
-          <w:lang w:val="en-US"/>
         </w:rPr>
         <w:t xml:space="preserve">: </w:t>
       </w:r>
@@ -259,25 +220,60 @@
           <w:sz w:val="24"/>
           <w:szCs w:val="24"/>
         </w:rPr>
-        <w:t>The goal of this project is to investigate social engineering across three common communication channels—SMS, email, and phone calls—using machine learning. The project compares how well simple models can distinguish malicious messages (spam, phishing, scams) from legitimate communication, and identifies typical linguistic and behavioral patterns that indicate social engineering attempts.</w:t>
-      </w:r>
-    </w:p>
-    <w:p>
-      <w:pPr>
-        <w:rPr>
-          <w:rFonts w:ascii="Times New Roman" w:hAnsi="Times New Roman" w:cs="Times New Roman"/>
-          <w:sz w:val="24"/>
-          <w:szCs w:val="24"/>
-          <w:lang w:val="en-US"/>
-        </w:rPr>
-      </w:pPr>
-      <w:r>
-        <w:rPr>
-          <w:rFonts w:ascii="Times New Roman" w:hAnsi="Times New Roman" w:cs="Times New Roman"/>
-          <w:sz w:val="24"/>
-          <w:szCs w:val="24"/>
-        </w:rPr>
-        <w:t>From an incident investigation perspective, such models can support Security Operations Center (SOC) analysts by prioritizing suspicious messages, providing indicators of compromise (IoCs), and revealing which channels carry the highest risk. The project focuses on supervised classification, basic text feature extraction, and comparative analysis of results across the three channels.</w:t>
+        <w:t xml:space="preserve">The goal of this project is to investigate social engineering across three common communication channels—SMS, email, and phone calls—using machine learning. The project compares how well simple models can distinguish malicious messages (spam, phishing, scams) from legitimate </w:t>
+      </w:r>
+      <w:proofErr w:type="gramStart"/>
+      <w:r>
+        <w:rPr>
+          <w:rFonts w:ascii="Times New Roman" w:hAnsi="Times New Roman" w:cs="Times New Roman"/>
+          <w:sz w:val="24"/>
+          <w:szCs w:val="24"/>
+        </w:rPr>
+        <w:t>communication, and</w:t>
+      </w:r>
+      <w:proofErr w:type="gramEnd"/>
+      <w:r>
+        <w:rPr>
+          <w:rFonts w:ascii="Times New Roman" w:hAnsi="Times New Roman" w:cs="Times New Roman"/>
+          <w:sz w:val="24"/>
+          <w:szCs w:val="24"/>
+        </w:rPr>
+        <w:t xml:space="preserve"> identifies typical linguistic and behavioral patterns that indicate social engineering attempts.</w:t>
+      </w:r>
+    </w:p>
+    <w:p>
+      <w:pPr>
+        <w:rPr>
+          <w:rFonts w:ascii="Times New Roman" w:hAnsi="Times New Roman" w:cs="Times New Roman"/>
+          <w:sz w:val="24"/>
+          <w:szCs w:val="24"/>
+        </w:rPr>
+      </w:pPr>
+      <w:r>
+        <w:rPr>
+          <w:rFonts w:ascii="Times New Roman" w:hAnsi="Times New Roman" w:cs="Times New Roman"/>
+          <w:sz w:val="24"/>
+          <w:szCs w:val="24"/>
+        </w:rPr>
+        <w:t xml:space="preserve">From </w:t>
+      </w:r>
+      <w:proofErr w:type="gramStart"/>
+      <w:r>
+        <w:rPr>
+          <w:rFonts w:ascii="Times New Roman" w:hAnsi="Times New Roman" w:cs="Times New Roman"/>
+          <w:sz w:val="24"/>
+          <w:szCs w:val="24"/>
+        </w:rPr>
+        <w:t>an incident</w:t>
+      </w:r>
+      <w:proofErr w:type="gramEnd"/>
+      <w:r>
+        <w:rPr>
+          <w:rFonts w:ascii="Times New Roman" w:hAnsi="Times New Roman" w:cs="Times New Roman"/>
+          <w:sz w:val="24"/>
+          <w:szCs w:val="24"/>
+        </w:rPr>
+        <w:t xml:space="preserve"> investigation perspective, such models can support Security Operations Center (SOC) analysts by prioritizing suspicious messages, providing indicators of compromise (IoCs), and revealing which channels carry the highest risk. The project focuses on supervised classification, basic text feature extraction, and comparative analysis of results across the three channels.</w:t>
       </w:r>
     </w:p>
     <w:p>
@@ -345,7 +341,6 @@
           <w:rFonts w:ascii="Times New Roman" w:hAnsi="Times New Roman" w:cs="Times New Roman"/>
           <w:sz w:val="24"/>
           <w:szCs w:val="24"/>
-          <w:lang w:val="en-US"/>
         </w:rPr>
       </w:pPr>
       <w:r>
@@ -1058,24 +1053,7 @@
           <w:sz w:val="24"/>
           <w:szCs w:val="24"/>
         </w:rPr>
-        <w:t xml:space="preserve">Figure </w:t>
-      </w:r>
-      <w:r>
-        <w:rPr>
-          <w:rFonts w:ascii="Times New Roman" w:hAnsi="Times New Roman" w:cs="Times New Roman"/>
-          <w:sz w:val="24"/>
-          <w:szCs w:val="24"/>
-          <w:lang w:val="en-US"/>
-        </w:rPr>
-        <w:t>2</w:t>
-      </w:r>
-      <w:r>
-        <w:rPr>
-          <w:rFonts w:ascii="Times New Roman" w:hAnsi="Times New Roman" w:cs="Times New Roman"/>
-          <w:sz w:val="24"/>
-          <w:szCs w:val="24"/>
-        </w:rPr>
-        <w:t>. Class distribution for email</w:t>
+        <w:t>Figure 2. Class distribution for email</w:t>
       </w:r>
     </w:p>
     <w:p>
@@ -1392,7 +1370,6 @@
           <w:rFonts w:ascii="Times New Roman" w:hAnsi="Times New Roman" w:cs="Times New Roman"/>
           <w:sz w:val="24"/>
           <w:szCs w:val="24"/>
-          <w:lang w:val="en-US"/>
         </w:rPr>
       </w:pPr>
       <w:r>
@@ -1580,33 +1557,15 @@
           <w:rFonts w:ascii="Times New Roman" w:hAnsi="Times New Roman" w:cs="Times New Roman"/>
           <w:sz w:val="24"/>
           <w:szCs w:val="24"/>
-          <w:lang w:val="en-US"/>
-        </w:rPr>
-      </w:pPr>
-      <w:r>
-        <w:rPr>
-          <w:rFonts w:ascii="Times New Roman" w:hAnsi="Times New Roman" w:cs="Times New Roman"/>
-          <w:sz w:val="24"/>
-          <w:szCs w:val="24"/>
-        </w:rPr>
-        <w:t xml:space="preserve">Figure </w:t>
-      </w:r>
-      <w:r>
-        <w:rPr>
-          <w:rFonts w:ascii="Times New Roman" w:hAnsi="Times New Roman" w:cs="Times New Roman"/>
-          <w:sz w:val="24"/>
-          <w:szCs w:val="24"/>
-          <w:lang w:val="en-US"/>
-        </w:rPr>
-        <w:t>3</w:t>
-      </w:r>
-      <w:r>
-        <w:rPr>
-          <w:rFonts w:ascii="Times New Roman" w:hAnsi="Times New Roman" w:cs="Times New Roman"/>
-          <w:sz w:val="24"/>
-          <w:szCs w:val="24"/>
-        </w:rPr>
-        <w:t>. Class distribution for call</w:t>
+        </w:rPr>
+      </w:pPr>
+      <w:r>
+        <w:rPr>
+          <w:rFonts w:ascii="Times New Roman" w:hAnsi="Times New Roman" w:cs="Times New Roman"/>
+          <w:sz w:val="24"/>
+          <w:szCs w:val="24"/>
+        </w:rPr>
+        <w:t>Figure 3. Class distribution for call</w:t>
       </w:r>
     </w:p>
     <w:p>
@@ -1951,7 +1910,6 @@
           <w:bCs/>
           <w:sz w:val="24"/>
           <w:szCs w:val="24"/>
-          <w:lang w:val="en-US"/>
         </w:rPr>
       </w:pPr>
       <w:r>
@@ -2009,33 +1967,15 @@
           <w:rFonts w:ascii="Times New Roman" w:hAnsi="Times New Roman" w:cs="Times New Roman"/>
           <w:sz w:val="24"/>
           <w:szCs w:val="24"/>
-          <w:lang w:val="en-US"/>
-        </w:rPr>
-      </w:pPr>
-      <w:r>
-        <w:rPr>
-          <w:rFonts w:ascii="Times New Roman" w:hAnsi="Times New Roman" w:cs="Times New Roman"/>
-          <w:sz w:val="24"/>
-          <w:szCs w:val="24"/>
-        </w:rPr>
-        <w:t xml:space="preserve">Figure </w:t>
-      </w:r>
-      <w:r>
-        <w:rPr>
-          <w:rFonts w:ascii="Times New Roman" w:hAnsi="Times New Roman" w:cs="Times New Roman"/>
-          <w:sz w:val="24"/>
-          <w:szCs w:val="24"/>
-          <w:lang w:val="en-US"/>
-        </w:rPr>
-        <w:t>3</w:t>
-      </w:r>
-      <w:r>
-        <w:rPr>
-          <w:rFonts w:ascii="Times New Roman" w:hAnsi="Times New Roman" w:cs="Times New Roman"/>
-          <w:sz w:val="24"/>
-          <w:szCs w:val="24"/>
-        </w:rPr>
-        <w:t>. Class distribution for call</w:t>
+        </w:rPr>
+      </w:pPr>
+      <w:r>
+        <w:rPr>
+          <w:rFonts w:ascii="Times New Roman" w:hAnsi="Times New Roman" w:cs="Times New Roman"/>
+          <w:sz w:val="24"/>
+          <w:szCs w:val="24"/>
+        </w:rPr>
+        <w:t>Figure 3. Class distribution for call</w:t>
       </w:r>
     </w:p>
     <w:p>
@@ -2045,15 +1985,13 @@
           <w:rFonts w:ascii="Times New Roman" w:hAnsi="Times New Roman" w:cs="Times New Roman"/>
           <w:sz w:val="24"/>
           <w:szCs w:val="24"/>
-          <w:lang w:val="en-US"/>
-        </w:rPr>
-      </w:pPr>
-      <w:r>
-        <w:rPr>
-          <w:rFonts w:ascii="Times New Roman" w:hAnsi="Times New Roman" w:cs="Times New Roman"/>
-          <w:sz w:val="24"/>
-          <w:szCs w:val="24"/>
-          <w:lang w:val="en-US"/>
+        </w:rPr>
+      </w:pPr>
+      <w:r>
+        <w:rPr>
+          <w:rFonts w:ascii="Times New Roman" w:hAnsi="Times New Roman" w:cs="Times New Roman"/>
+          <w:sz w:val="24"/>
+          <w:szCs w:val="24"/>
         </w:rPr>
         <w:t>Table 1</w:t>
       </w:r>
@@ -2296,8 +2234,18 @@
                 <w:sz w:val="24"/>
                 <w:szCs w:val="24"/>
               </w:rPr>
-              <w:t>747 spam</w:t>
+              <w:t xml:space="preserve">747 </w:t>
             </w:r>
+            <w:proofErr w:type="gramStart"/>
+            <w:r>
+              <w:rPr>
+                <w:rFonts w:ascii="Times New Roman" w:hAnsi="Times New Roman" w:cs="Times New Roman"/>
+                <w:sz w:val="24"/>
+                <w:szCs w:val="24"/>
+              </w:rPr>
+              <w:t>spam</w:t>
+            </w:r>
+            <w:proofErr w:type="gramEnd"/>
           </w:p>
         </w:tc>
         <w:tc>
@@ -2322,8 +2270,18 @@
                 <w:sz w:val="24"/>
                 <w:szCs w:val="24"/>
               </w:rPr>
-              <w:t>4,825 ham</w:t>
+              <w:t xml:space="preserve">4,825 </w:t>
             </w:r>
+            <w:proofErr w:type="gramStart"/>
+            <w:r>
+              <w:rPr>
+                <w:rFonts w:ascii="Times New Roman" w:hAnsi="Times New Roman" w:cs="Times New Roman"/>
+                <w:sz w:val="24"/>
+                <w:szCs w:val="24"/>
+              </w:rPr>
+              <w:t>ham</w:t>
+            </w:r>
+            <w:proofErr w:type="gramEnd"/>
           </w:p>
         </w:tc>
         <w:tc>
@@ -2560,8 +2518,18 @@
                 <w:sz w:val="24"/>
                 <w:szCs w:val="24"/>
               </w:rPr>
-              <w:t>9 scam</w:t>
+              <w:t xml:space="preserve">9 </w:t>
             </w:r>
+            <w:proofErr w:type="gramStart"/>
+            <w:r>
+              <w:rPr>
+                <w:rFonts w:ascii="Times New Roman" w:hAnsi="Times New Roman" w:cs="Times New Roman"/>
+                <w:sz w:val="24"/>
+                <w:szCs w:val="24"/>
+              </w:rPr>
+              <w:t>scam</w:t>
+            </w:r>
+            <w:proofErr w:type="gramEnd"/>
           </w:p>
         </w:tc>
         <w:tc>
@@ -2586,8 +2554,18 @@
                 <w:sz w:val="24"/>
                 <w:szCs w:val="24"/>
               </w:rPr>
-              <w:t>6 normal</w:t>
+              <w:t xml:space="preserve">6 </w:t>
             </w:r>
+            <w:proofErr w:type="gramStart"/>
+            <w:r>
+              <w:rPr>
+                <w:rFonts w:ascii="Times New Roman" w:hAnsi="Times New Roman" w:cs="Times New Roman"/>
+                <w:sz w:val="24"/>
+                <w:szCs w:val="24"/>
+              </w:rPr>
+              <w:t>normal</w:t>
+            </w:r>
+            <w:proofErr w:type="gramEnd"/>
           </w:p>
         </w:tc>
         <w:tc>
@@ -2653,7 +2631,6 @@
           <w:rFonts w:ascii="Times New Roman" w:hAnsi="Times New Roman" w:cs="Times New Roman"/>
           <w:sz w:val="24"/>
           <w:szCs w:val="24"/>
-          <w:lang w:val="en-US"/>
         </w:rPr>
       </w:pPr>
       <w:r>
@@ -3028,7 +3005,25 @@
           <w:sz w:val="24"/>
           <w:szCs w:val="24"/>
         </w:rPr>
-        <w:t>unigrams and bigrams (ngram_range=(1, 2)),</w:t>
+        <w:t>unigrams and bigrams (ngram_range</w:t>
+      </w:r>
+      <w:proofErr w:type="gramStart"/>
+      <w:r>
+        <w:rPr>
+          <w:rFonts w:ascii="Times New Roman" w:hAnsi="Times New Roman" w:cs="Times New Roman"/>
+          <w:sz w:val="24"/>
+          <w:szCs w:val="24"/>
+        </w:rPr>
+        <w:t>=(</w:t>
+      </w:r>
+      <w:proofErr w:type="gramEnd"/>
+      <w:r>
+        <w:rPr>
+          <w:rFonts w:ascii="Times New Roman" w:hAnsi="Times New Roman" w:cs="Times New Roman"/>
+          <w:sz w:val="24"/>
+          <w:szCs w:val="24"/>
+        </w:rPr>
+        <w:t>1, 2)),</w:t>
       </w:r>
     </w:p>
     <w:p>
@@ -3445,16 +3440,33 @@
           <w:rFonts w:ascii="Times New Roman" w:hAnsi="Times New Roman" w:cs="Times New Roman"/>
           <w:sz w:val="24"/>
           <w:szCs w:val="24"/>
-          <w:lang w:val="en-US"/>
-        </w:rPr>
-      </w:pPr>
-      <w:r>
-        <w:rPr>
-          <w:rFonts w:ascii="Times New Roman" w:hAnsi="Times New Roman" w:cs="Times New Roman"/>
-          <w:sz w:val="24"/>
-          <w:szCs w:val="24"/>
-        </w:rPr>
-        <w:t>Because incident investigation focuses on not missing attacks, recall for the malicious class is especially important.</w:t>
+        </w:rPr>
+      </w:pPr>
+      <w:r>
+        <w:rPr>
+          <w:rFonts w:ascii="Times New Roman" w:hAnsi="Times New Roman" w:cs="Times New Roman"/>
+          <w:sz w:val="24"/>
+          <w:szCs w:val="24"/>
+        </w:rPr>
+        <w:t xml:space="preserve">Because incident investigation focuses on not missing attacks, </w:t>
+      </w:r>
+      <w:proofErr w:type="gramStart"/>
+      <w:r>
+        <w:rPr>
+          <w:rFonts w:ascii="Times New Roman" w:hAnsi="Times New Roman" w:cs="Times New Roman"/>
+          <w:sz w:val="24"/>
+          <w:szCs w:val="24"/>
+        </w:rPr>
+        <w:t>recall for</w:t>
+      </w:r>
+      <w:proofErr w:type="gramEnd"/>
+      <w:r>
+        <w:rPr>
+          <w:rFonts w:ascii="Times New Roman" w:hAnsi="Times New Roman" w:cs="Times New Roman"/>
+          <w:sz w:val="24"/>
+          <w:szCs w:val="24"/>
+        </w:rPr>
+        <w:t xml:space="preserve"> the malicious class is especially important.</w:t>
       </w:r>
     </w:p>
     <w:p>
@@ -3544,7 +3556,25 @@
           <w:sz w:val="24"/>
           <w:szCs w:val="24"/>
         </w:rPr>
-        <w:t xml:space="preserve"> Only ≈13% of messages are spam, so the classifier must cope with class imbalance. Spams are often slightly longer and frequently contain URLs, phone numbers, and phrases like “free entry,” “call now,” or “claim your prize.”</w:t>
+        <w:t xml:space="preserve"> Only ≈13% of messages are spam, so the classifier must cope with class imbalance. Spams are often slightly longer and frequently </w:t>
+      </w:r>
+      <w:proofErr w:type="gramStart"/>
+      <w:r>
+        <w:rPr>
+          <w:rFonts w:ascii="Times New Roman" w:hAnsi="Times New Roman" w:cs="Times New Roman"/>
+          <w:sz w:val="24"/>
+          <w:szCs w:val="24"/>
+        </w:rPr>
+        <w:t>contain</w:t>
+      </w:r>
+      <w:proofErr w:type="gramEnd"/>
+      <w:r>
+        <w:rPr>
+          <w:rFonts w:ascii="Times New Roman" w:hAnsi="Times New Roman" w:cs="Times New Roman"/>
+          <w:sz w:val="24"/>
+          <w:szCs w:val="24"/>
+        </w:rPr>
+        <w:t xml:space="preserve"> URLs, phone numbers, and phrases like “free entry,” “call now,” or “claim your prize.”</w:t>
       </w:r>
     </w:p>
     <w:p>
@@ -3611,7 +3641,6 @@
           <w:rFonts w:ascii="Times New Roman" w:hAnsi="Times New Roman" w:cs="Times New Roman"/>
           <w:sz w:val="24"/>
           <w:szCs w:val="24"/>
-          <w:lang w:val="en-US"/>
         </w:rPr>
       </w:pPr>
       <w:r>
@@ -3627,7 +3656,6 @@
           <w:rFonts w:ascii="Times New Roman" w:hAnsi="Times New Roman" w:cs="Times New Roman"/>
           <w:sz w:val="24"/>
           <w:szCs w:val="24"/>
-          <w:lang w:val="ru-RU"/>
         </w:rPr>
         <w:t>5</w:t>
       </w:r>
@@ -3648,7 +3676,6 @@
           <w:rFonts w:ascii="Times New Roman" w:hAnsi="Times New Roman" w:cs="Times New Roman"/>
           <w:sz w:val="24"/>
           <w:szCs w:val="24"/>
-          <w:lang w:val="en-US"/>
         </w:rPr>
       </w:pPr>
       <w:r>
@@ -3703,49 +3730,21 @@
           <w:rFonts w:ascii="Times New Roman" w:hAnsi="Times New Roman" w:cs="Times New Roman"/>
           <w:sz w:val="24"/>
           <w:szCs w:val="24"/>
-          <w:lang w:val="en-US"/>
-        </w:rPr>
-      </w:pPr>
-      <w:r>
-        <w:rPr>
-          <w:rFonts w:ascii="Times New Roman" w:hAnsi="Times New Roman" w:cs="Times New Roman"/>
-          <w:sz w:val="24"/>
-          <w:szCs w:val="24"/>
-        </w:rPr>
-        <w:t xml:space="preserve">Figure </w:t>
-      </w:r>
-      <w:r>
-        <w:rPr>
-          <w:rFonts w:ascii="Times New Roman" w:hAnsi="Times New Roman" w:cs="Times New Roman"/>
-          <w:sz w:val="24"/>
-          <w:szCs w:val="24"/>
-          <w:lang w:val="en-US"/>
-        </w:rPr>
-        <w:t>6</w:t>
-      </w:r>
-      <w:r>
-        <w:rPr>
-          <w:rFonts w:ascii="Times New Roman" w:hAnsi="Times New Roman" w:cs="Times New Roman"/>
-          <w:sz w:val="24"/>
-          <w:szCs w:val="24"/>
-        </w:rPr>
-        <w:t>. Length distribution of SMS messages</w:t>
-      </w:r>
-      <w:r>
-        <w:rPr>
-          <w:rFonts w:ascii="Times New Roman" w:hAnsi="Times New Roman" w:cs="Times New Roman"/>
-          <w:sz w:val="24"/>
-          <w:szCs w:val="24"/>
-          <w:lang w:val="en-US"/>
-        </w:rPr>
-        <w:t xml:space="preserve"> </w:t>
-      </w:r>
-      <w:r>
-        <w:rPr>
-          <w:rFonts w:ascii="Times New Roman" w:hAnsi="Times New Roman" w:cs="Times New Roman"/>
-          <w:sz w:val="24"/>
-          <w:szCs w:val="24"/>
-          <w:lang w:val="en-US"/>
+        </w:rPr>
+      </w:pPr>
+      <w:r>
+        <w:rPr>
+          <w:rFonts w:ascii="Times New Roman" w:hAnsi="Times New Roman" w:cs="Times New Roman"/>
+          <w:sz w:val="24"/>
+          <w:szCs w:val="24"/>
+        </w:rPr>
+        <w:t xml:space="preserve">Figure 6. Length distribution of SMS messages </w:t>
+      </w:r>
+      <w:r>
+        <w:rPr>
+          <w:rFonts w:ascii="Times New Roman" w:hAnsi="Times New Roman" w:cs="Times New Roman"/>
+          <w:sz w:val="24"/>
+          <w:szCs w:val="24"/>
         </w:rPr>
         <w:t>by ham and spam</w:t>
       </w:r>
@@ -3789,7 +3788,6 @@
           <w:rFonts w:ascii="Times New Roman" w:hAnsi="Times New Roman" w:cs="Times New Roman"/>
           <w:sz w:val="24"/>
           <w:szCs w:val="24"/>
-          <w:lang w:val="en-US"/>
         </w:rPr>
       </w:pPr>
       <w:r>
@@ -3844,7 +3842,6 @@
           <w:rFonts w:ascii="Times New Roman" w:hAnsi="Times New Roman" w:cs="Times New Roman"/>
           <w:sz w:val="24"/>
           <w:szCs w:val="24"/>
-          <w:lang w:val="en-US"/>
         </w:rPr>
       </w:pPr>
       <w:r>
@@ -3860,7 +3857,6 @@
           <w:rFonts w:ascii="Times New Roman" w:hAnsi="Times New Roman" w:cs="Times New Roman"/>
           <w:sz w:val="24"/>
           <w:szCs w:val="24"/>
-          <w:lang w:val="en-US"/>
         </w:rPr>
         <w:t>7</w:t>
       </w:r>
@@ -3877,7 +3873,6 @@
           <w:rFonts w:ascii="Times New Roman" w:hAnsi="Times New Roman" w:cs="Times New Roman"/>
           <w:sz w:val="24"/>
           <w:szCs w:val="24"/>
-          <w:lang w:val="en-US"/>
         </w:rPr>
         <w:t>email</w:t>
       </w:r>
@@ -3930,7 +3925,6 @@
           <w:rFonts w:ascii="Times New Roman" w:hAnsi="Times New Roman" w:cs="Times New Roman"/>
           <w:sz w:val="24"/>
           <w:szCs w:val="24"/>
-          <w:lang w:val="en-US"/>
         </w:rPr>
       </w:pPr>
       <w:r>
@@ -3985,7 +3979,6 @@
           <w:rFonts w:ascii="Times New Roman" w:hAnsi="Times New Roman" w:cs="Times New Roman"/>
           <w:sz w:val="24"/>
           <w:szCs w:val="24"/>
-          <w:lang w:val="en-US"/>
         </w:rPr>
       </w:pPr>
       <w:r>
@@ -4001,7 +3994,6 @@
           <w:rFonts w:ascii="Times New Roman" w:hAnsi="Times New Roman" w:cs="Times New Roman"/>
           <w:sz w:val="24"/>
           <w:szCs w:val="24"/>
-          <w:lang w:val="en-US"/>
         </w:rPr>
         <w:t>8</w:t>
       </w:r>
@@ -4018,7 +4010,6 @@
           <w:rFonts w:ascii="Times New Roman" w:hAnsi="Times New Roman" w:cs="Times New Roman"/>
           <w:sz w:val="24"/>
           <w:szCs w:val="24"/>
-          <w:lang w:val="en-US"/>
         </w:rPr>
         <w:t>call</w:t>
       </w:r>
@@ -4087,7 +4078,25 @@
           <w:sz w:val="24"/>
           <w:szCs w:val="24"/>
         </w:rPr>
-        <w:t>Email distribution much wider, with a heavy tail due to long bodies.</w:t>
+        <w:t xml:space="preserve">Email distribution </w:t>
+      </w:r>
+      <w:proofErr w:type="gramStart"/>
+      <w:r>
+        <w:rPr>
+          <w:rFonts w:ascii="Times New Roman" w:hAnsi="Times New Roman" w:cs="Times New Roman"/>
+          <w:sz w:val="24"/>
+          <w:szCs w:val="24"/>
+        </w:rPr>
+        <w:t>much</w:t>
+      </w:r>
+      <w:proofErr w:type="gramEnd"/>
+      <w:r>
+        <w:rPr>
+          <w:rFonts w:ascii="Times New Roman" w:hAnsi="Times New Roman" w:cs="Times New Roman"/>
+          <w:sz w:val="24"/>
+          <w:szCs w:val="24"/>
+        </w:rPr>
+        <w:t xml:space="preserve"> wider, with a heavy tail due to long bodies.</w:t>
       </w:r>
     </w:p>
     <w:p>
@@ -4174,7 +4183,6 @@
           <w:rFonts w:ascii="Times New Roman" w:hAnsi="Times New Roman" w:cs="Times New Roman"/>
           <w:sz w:val="24"/>
           <w:szCs w:val="24"/>
-          <w:lang w:val="en-US"/>
         </w:rPr>
       </w:pPr>
       <w:r>
@@ -4228,15 +4236,13 @@
           <w:rFonts w:ascii="Times New Roman" w:hAnsi="Times New Roman" w:cs="Times New Roman"/>
           <w:sz w:val="24"/>
           <w:szCs w:val="24"/>
-          <w:lang w:val="en-US"/>
-        </w:rPr>
-      </w:pPr>
-      <w:r>
-        <w:rPr>
-          <w:rFonts w:ascii="Times New Roman" w:hAnsi="Times New Roman" w:cs="Times New Roman"/>
-          <w:sz w:val="24"/>
-          <w:szCs w:val="24"/>
-          <w:lang w:val="en-US"/>
+        </w:rPr>
+      </w:pPr>
+      <w:r>
+        <w:rPr>
+          <w:rFonts w:ascii="Times New Roman" w:hAnsi="Times New Roman" w:cs="Times New Roman"/>
+          <w:sz w:val="24"/>
+          <w:szCs w:val="24"/>
         </w:rPr>
         <w:t xml:space="preserve">Figure 9. </w:t>
       </w:r>
@@ -4256,15 +4262,13 @@
           <w:rFonts w:ascii="Times New Roman" w:hAnsi="Times New Roman" w:cs="Times New Roman"/>
           <w:sz w:val="24"/>
           <w:szCs w:val="24"/>
-          <w:lang w:val="en-US"/>
-        </w:rPr>
-      </w:pPr>
-      <w:r>
-        <w:rPr>
-          <w:rFonts w:ascii="Times New Roman" w:hAnsi="Times New Roman" w:cs="Times New Roman"/>
-          <w:sz w:val="24"/>
-          <w:szCs w:val="24"/>
-          <w:lang w:val="en-US"/>
+        </w:rPr>
+      </w:pPr>
+      <w:r>
+        <w:rPr>
+          <w:rFonts w:ascii="Times New Roman" w:hAnsi="Times New Roman" w:cs="Times New Roman"/>
+          <w:sz w:val="24"/>
+          <w:szCs w:val="24"/>
         </w:rPr>
         <w:t xml:space="preserve">Table 2. </w:t>
       </w:r>
@@ -4878,7 +4882,43 @@
           <w:sz w:val="24"/>
           <w:szCs w:val="24"/>
         </w:rPr>
-        <w:t xml:space="preserve"> shows excellent precision (almost no false positives) but a lower recall around 0.75, meaning some spam messages are still missed, likely short or ambiguous ones.</w:t>
+        <w:t xml:space="preserve"> shows excellent precision (almost no false positives) but a lower </w:t>
+      </w:r>
+      <w:proofErr w:type="gramStart"/>
+      <w:r>
+        <w:rPr>
+          <w:rFonts w:ascii="Times New Roman" w:hAnsi="Times New Roman" w:cs="Times New Roman"/>
+          <w:sz w:val="24"/>
+          <w:szCs w:val="24"/>
+        </w:rPr>
+        <w:t>recall</w:t>
+      </w:r>
+      <w:proofErr w:type="gramEnd"/>
+      <w:r>
+        <w:rPr>
+          <w:rFonts w:ascii="Times New Roman" w:hAnsi="Times New Roman" w:cs="Times New Roman"/>
+          <w:sz w:val="24"/>
+          <w:szCs w:val="24"/>
+        </w:rPr>
+        <w:t xml:space="preserve"> around 0.75, meaning some spam messages are still </w:t>
+      </w:r>
+      <w:proofErr w:type="gramStart"/>
+      <w:r>
+        <w:rPr>
+          <w:rFonts w:ascii="Times New Roman" w:hAnsi="Times New Roman" w:cs="Times New Roman"/>
+          <w:sz w:val="24"/>
+          <w:szCs w:val="24"/>
+        </w:rPr>
+        <w:t>missed</w:t>
+      </w:r>
+      <w:proofErr w:type="gramEnd"/>
+      <w:r>
+        <w:rPr>
+          <w:rFonts w:ascii="Times New Roman" w:hAnsi="Times New Roman" w:cs="Times New Roman"/>
+          <w:sz w:val="24"/>
+          <w:szCs w:val="24"/>
+        </w:rPr>
+        <w:t>, likely short or ambiguous ones.</w:t>
       </w:r>
     </w:p>
     <w:p>
@@ -5280,16 +5320,33 @@
           <w:sz w:val="24"/>
           <w:szCs w:val="24"/>
         </w:rPr>
-        <w:t>Strong pressure and time-critical language similar to phishing emails but adapted to speech.</w:t>
-      </w:r>
-    </w:p>
-    <w:p>
-      <w:pPr>
-        <w:rPr>
-          <w:rFonts w:ascii="Times New Roman" w:hAnsi="Times New Roman" w:cs="Times New Roman"/>
-          <w:sz w:val="24"/>
-          <w:szCs w:val="24"/>
-          <w:lang w:val="en-US"/>
+        <w:t xml:space="preserve">Strong pressure and time-critical language </w:t>
+      </w:r>
+      <w:proofErr w:type="gramStart"/>
+      <w:r>
+        <w:rPr>
+          <w:rFonts w:ascii="Times New Roman" w:hAnsi="Times New Roman" w:cs="Times New Roman"/>
+          <w:sz w:val="24"/>
+          <w:szCs w:val="24"/>
+        </w:rPr>
+        <w:t>similar to</w:t>
+      </w:r>
+      <w:proofErr w:type="gramEnd"/>
+      <w:r>
+        <w:rPr>
+          <w:rFonts w:ascii="Times New Roman" w:hAnsi="Times New Roman" w:cs="Times New Roman"/>
+          <w:sz w:val="24"/>
+          <w:szCs w:val="24"/>
+        </w:rPr>
+        <w:t xml:space="preserve"> phishing emails but adapted to speech.</w:t>
+      </w:r>
+    </w:p>
+    <w:p>
+      <w:pPr>
+        <w:rPr>
+          <w:rFonts w:ascii="Times New Roman" w:hAnsi="Times New Roman" w:cs="Times New Roman"/>
+          <w:sz w:val="24"/>
+          <w:szCs w:val="24"/>
         </w:rPr>
       </w:pPr>
       <w:r>
@@ -5354,14 +5411,473 @@
           <w:sz w:val="24"/>
           <w:szCs w:val="24"/>
         </w:rPr>
-        <w:t>From an incident investigation standpoint, this project provides several insights:</w:t>
+        <w:t xml:space="preserve">From an </w:t>
+      </w:r>
+      <w:r>
+        <w:rPr>
+          <w:rFonts w:ascii="Times New Roman" w:hAnsi="Times New Roman" w:cs="Times New Roman"/>
+          <w:b/>
+          <w:bCs/>
+          <w:sz w:val="24"/>
+          <w:szCs w:val="24"/>
+        </w:rPr>
+        <w:t>IT incident investigation perspective</w:t>
+      </w:r>
+      <w:r>
+        <w:rPr>
+          <w:rFonts w:ascii="Times New Roman" w:hAnsi="Times New Roman" w:cs="Times New Roman"/>
+          <w:sz w:val="24"/>
+          <w:szCs w:val="24"/>
+        </w:rPr>
+        <w:t>, this project provides several important insights into how social engineering attacks manifest across different communication channels and how machine learning can support investigative workflows rather than replace human analysts.</w:t>
+      </w:r>
+    </w:p>
+    <w:p>
+      <w:pPr>
+        <w:rPr>
+          <w:rFonts w:ascii="Times New Roman" w:hAnsi="Times New Roman" w:cs="Times New Roman"/>
+          <w:b/>
+          <w:bCs/>
+          <w:sz w:val="24"/>
+          <w:szCs w:val="24"/>
+        </w:rPr>
+      </w:pPr>
+      <w:r>
+        <w:rPr>
+          <w:rFonts w:ascii="Times New Roman" w:hAnsi="Times New Roman" w:cs="Times New Roman"/>
+          <w:b/>
+          <w:bCs/>
+          <w:sz w:val="24"/>
+          <w:szCs w:val="24"/>
+        </w:rPr>
+        <w:t>5.1 Most “Dangerous” Channel in the Datasets</w:t>
+      </w:r>
+    </w:p>
+    <w:p>
+      <w:pPr>
+        <w:rPr>
+          <w:rFonts w:ascii="Times New Roman" w:hAnsi="Times New Roman" w:cs="Times New Roman"/>
+          <w:sz w:val="24"/>
+          <w:szCs w:val="24"/>
+        </w:rPr>
+      </w:pPr>
+      <w:r>
+        <w:rPr>
+          <w:rFonts w:ascii="Times New Roman" w:hAnsi="Times New Roman" w:cs="Times New Roman"/>
+          <w:sz w:val="24"/>
+          <w:szCs w:val="24"/>
+        </w:rPr>
+        <w:lastRenderedPageBreak/>
+        <w:t xml:space="preserve">Based on the proportion of malicious samples, the </w:t>
+      </w:r>
+      <w:r>
+        <w:rPr>
+          <w:rFonts w:ascii="Times New Roman" w:hAnsi="Times New Roman" w:cs="Times New Roman"/>
+          <w:b/>
+          <w:bCs/>
+          <w:sz w:val="24"/>
+          <w:szCs w:val="24"/>
+        </w:rPr>
+        <w:t>phone call channel</w:t>
+      </w:r>
+      <w:r>
+        <w:rPr>
+          <w:rFonts w:ascii="Times New Roman" w:hAnsi="Times New Roman" w:cs="Times New Roman"/>
+          <w:sz w:val="24"/>
+          <w:szCs w:val="24"/>
+        </w:rPr>
+        <w:t xml:space="preserve"> appears to be the most concentrated in attacks, with approximately </w:t>
+      </w:r>
+      <w:r>
+        <w:rPr>
+          <w:rFonts w:ascii="Times New Roman" w:hAnsi="Times New Roman" w:cs="Times New Roman"/>
+          <w:b/>
+          <w:bCs/>
+          <w:sz w:val="24"/>
+          <w:szCs w:val="24"/>
+        </w:rPr>
+        <w:t>60%</w:t>
+      </w:r>
+      <w:r>
+        <w:rPr>
+          <w:rFonts w:ascii="Times New Roman" w:hAnsi="Times New Roman" w:cs="Times New Roman"/>
+          <w:sz w:val="24"/>
+          <w:szCs w:val="24"/>
+        </w:rPr>
+        <w:t xml:space="preserve"> of calls labeled as scams, followed by </w:t>
+      </w:r>
+      <w:r>
+        <w:rPr>
+          <w:rFonts w:ascii="Times New Roman" w:hAnsi="Times New Roman" w:cs="Times New Roman"/>
+          <w:b/>
+          <w:bCs/>
+          <w:sz w:val="24"/>
+          <w:szCs w:val="24"/>
+        </w:rPr>
+        <w:t>phishing emails</w:t>
+      </w:r>
+      <w:r>
+        <w:rPr>
+          <w:rFonts w:ascii="Times New Roman" w:hAnsi="Times New Roman" w:cs="Times New Roman"/>
+          <w:sz w:val="24"/>
+          <w:szCs w:val="24"/>
+        </w:rPr>
+        <w:t xml:space="preserve"> at around </w:t>
+      </w:r>
+      <w:r>
+        <w:rPr>
+          <w:rFonts w:ascii="Times New Roman" w:hAnsi="Times New Roman" w:cs="Times New Roman"/>
+          <w:b/>
+          <w:bCs/>
+          <w:sz w:val="24"/>
+          <w:szCs w:val="24"/>
+        </w:rPr>
+        <w:t>56%</w:t>
+      </w:r>
+      <w:r>
+        <w:rPr>
+          <w:rFonts w:ascii="Times New Roman" w:hAnsi="Times New Roman" w:cs="Times New Roman"/>
+          <w:sz w:val="24"/>
+          <w:szCs w:val="24"/>
+        </w:rPr>
+        <w:t xml:space="preserve">, and </w:t>
+      </w:r>
+      <w:r>
+        <w:rPr>
+          <w:rFonts w:ascii="Times New Roman" w:hAnsi="Times New Roman" w:cs="Times New Roman"/>
+          <w:b/>
+          <w:bCs/>
+          <w:sz w:val="24"/>
+          <w:szCs w:val="24"/>
+        </w:rPr>
+        <w:t>SMS messages</w:t>
+      </w:r>
+      <w:r>
+        <w:rPr>
+          <w:rFonts w:ascii="Times New Roman" w:hAnsi="Times New Roman" w:cs="Times New Roman"/>
+          <w:sz w:val="24"/>
+          <w:szCs w:val="24"/>
+        </w:rPr>
+        <w:t xml:space="preserve"> at approximately </w:t>
+      </w:r>
+      <w:r>
+        <w:rPr>
+          <w:rFonts w:ascii="Times New Roman" w:hAnsi="Times New Roman" w:cs="Times New Roman"/>
+          <w:b/>
+          <w:bCs/>
+          <w:sz w:val="24"/>
+          <w:szCs w:val="24"/>
+        </w:rPr>
+        <w:t>13%</w:t>
+      </w:r>
+      <w:r>
+        <w:rPr>
+          <w:rFonts w:ascii="Times New Roman" w:hAnsi="Times New Roman" w:cs="Times New Roman"/>
+          <w:sz w:val="24"/>
+          <w:szCs w:val="24"/>
+        </w:rPr>
+        <w:t xml:space="preserve"> malicious share.</w:t>
+      </w:r>
+    </w:p>
+    <w:p>
+      <w:pPr>
+        <w:rPr>
+          <w:rFonts w:ascii="Times New Roman" w:hAnsi="Times New Roman" w:cs="Times New Roman"/>
+          <w:sz w:val="24"/>
+          <w:szCs w:val="24"/>
+        </w:rPr>
+      </w:pPr>
+      <w:r>
+        <w:rPr>
+          <w:rFonts w:ascii="Times New Roman" w:hAnsi="Times New Roman" w:cs="Times New Roman"/>
+          <w:sz w:val="24"/>
+          <w:szCs w:val="24"/>
+        </w:rPr>
+        <w:t xml:space="preserve">However, this observation reflects </w:t>
+      </w:r>
+      <w:r>
+        <w:rPr>
+          <w:rFonts w:ascii="Times New Roman" w:hAnsi="Times New Roman" w:cs="Times New Roman"/>
+          <w:b/>
+          <w:bCs/>
+          <w:sz w:val="24"/>
+          <w:szCs w:val="24"/>
+        </w:rPr>
+        <w:t>dataset design rather than real-world traffic distribution</w:t>
+      </w:r>
+      <w:r>
+        <w:rPr>
+          <w:rFonts w:ascii="Times New Roman" w:hAnsi="Times New Roman" w:cs="Times New Roman"/>
+          <w:sz w:val="24"/>
+          <w:szCs w:val="24"/>
+        </w:rPr>
+        <w:t xml:space="preserve">. In operational environments, benign emails and calls typically dominate daily communication, while malicious messages are relatively rare. Therefore, the results should not be interpreted as an absolute measure of real-world risk, but rather as an </w:t>
+      </w:r>
+      <w:r>
+        <w:rPr>
+          <w:rFonts w:ascii="Times New Roman" w:hAnsi="Times New Roman" w:cs="Times New Roman"/>
+          <w:b/>
+          <w:bCs/>
+          <w:sz w:val="24"/>
+          <w:szCs w:val="24"/>
+        </w:rPr>
+        <w:t>analytical comparison of detection difficulty across channels</w:t>
+      </w:r>
+      <w:r>
+        <w:rPr>
+          <w:rFonts w:ascii="Times New Roman" w:hAnsi="Times New Roman" w:cs="Times New Roman"/>
+          <w:sz w:val="24"/>
+          <w:szCs w:val="24"/>
+        </w:rPr>
+        <w:t>.</w:t>
+      </w:r>
+    </w:p>
+    <w:p>
+      <w:pPr>
+        <w:rPr>
+          <w:rFonts w:ascii="Times New Roman" w:hAnsi="Times New Roman" w:cs="Times New Roman"/>
+          <w:sz w:val="24"/>
+          <w:szCs w:val="24"/>
+        </w:rPr>
+      </w:pPr>
+      <w:r>
+        <w:rPr>
+          <w:rFonts w:ascii="Times New Roman" w:hAnsi="Times New Roman" w:cs="Times New Roman"/>
+          <w:sz w:val="24"/>
+          <w:szCs w:val="24"/>
+        </w:rPr>
+        <w:t xml:space="preserve">Despite having the lowest malicious share, </w:t>
+      </w:r>
+      <w:r>
+        <w:rPr>
+          <w:rFonts w:ascii="Times New Roman" w:hAnsi="Times New Roman" w:cs="Times New Roman"/>
+          <w:b/>
+          <w:bCs/>
+          <w:sz w:val="24"/>
+          <w:szCs w:val="24"/>
+        </w:rPr>
+        <w:t>SMS spam remains highly dangerous</w:t>
+      </w:r>
+      <w:r>
+        <w:rPr>
+          <w:rFonts w:ascii="Times New Roman" w:hAnsi="Times New Roman" w:cs="Times New Roman"/>
+          <w:sz w:val="24"/>
+          <w:szCs w:val="24"/>
+        </w:rPr>
+        <w:t>, as it often targets financial data, uses shortened URLs, and exploits the perceived trust of direct mobile communication.</w:t>
+      </w:r>
+    </w:p>
+    <w:p>
+      <w:pPr>
+        <w:rPr>
+          <w:rFonts w:ascii="Times New Roman" w:hAnsi="Times New Roman" w:cs="Times New Roman"/>
+          <w:b/>
+          <w:bCs/>
+          <w:sz w:val="24"/>
+          <w:szCs w:val="24"/>
+        </w:rPr>
+      </w:pPr>
+      <w:r>
+        <w:rPr>
+          <w:rFonts w:ascii="Times New Roman" w:hAnsi="Times New Roman" w:cs="Times New Roman"/>
+          <w:b/>
+          <w:bCs/>
+          <w:sz w:val="24"/>
+          <w:szCs w:val="24"/>
+        </w:rPr>
+        <w:t>5.2 Best Model for Social Engineering Detection</w:t>
+      </w:r>
+    </w:p>
+    <w:p>
+      <w:pPr>
+        <w:rPr>
+          <w:rFonts w:ascii="Times New Roman" w:hAnsi="Times New Roman" w:cs="Times New Roman"/>
+          <w:sz w:val="24"/>
+          <w:szCs w:val="24"/>
+        </w:rPr>
+      </w:pPr>
+      <w:r>
+        <w:rPr>
+          <w:rFonts w:ascii="Times New Roman" w:hAnsi="Times New Roman" w:cs="Times New Roman"/>
+          <w:sz w:val="24"/>
+          <w:szCs w:val="24"/>
+        </w:rPr>
+        <w:t xml:space="preserve">Across all channels, </w:t>
+      </w:r>
+      <w:r>
+        <w:rPr>
+          <w:rFonts w:ascii="Times New Roman" w:hAnsi="Times New Roman" w:cs="Times New Roman"/>
+          <w:b/>
+          <w:bCs/>
+          <w:sz w:val="24"/>
+          <w:szCs w:val="24"/>
+        </w:rPr>
+        <w:t>Logistic Regression with TF–IDF features</w:t>
+      </w:r>
+      <w:r>
+        <w:rPr>
+          <w:rFonts w:ascii="Times New Roman" w:hAnsi="Times New Roman" w:cs="Times New Roman"/>
+          <w:sz w:val="24"/>
+          <w:szCs w:val="24"/>
+        </w:rPr>
+        <w:t xml:space="preserve"> demonstrates an excellent balance between </w:t>
+      </w:r>
+      <w:r>
+        <w:rPr>
+          <w:rFonts w:ascii="Times New Roman" w:hAnsi="Times New Roman" w:cs="Times New Roman"/>
+          <w:b/>
+          <w:bCs/>
+          <w:sz w:val="24"/>
+          <w:szCs w:val="24"/>
+        </w:rPr>
+        <w:t>detection performance and interpretability</w:t>
+      </w:r>
+      <w:r>
+        <w:rPr>
+          <w:rFonts w:ascii="Times New Roman" w:hAnsi="Times New Roman" w:cs="Times New Roman"/>
+          <w:sz w:val="24"/>
+          <w:szCs w:val="24"/>
+        </w:rPr>
+        <w:t>, making it especially suitable for incident investigation tasks.</w:t>
+      </w:r>
+    </w:p>
+    <w:p>
+      <w:pPr>
+        <w:rPr>
+          <w:rFonts w:ascii="Times New Roman" w:hAnsi="Times New Roman" w:cs="Times New Roman"/>
+          <w:sz w:val="24"/>
+          <w:szCs w:val="24"/>
+        </w:rPr>
+      </w:pPr>
+      <w:r>
+        <w:rPr>
+          <w:rFonts w:ascii="Times New Roman" w:hAnsi="Times New Roman" w:cs="Times New Roman"/>
+          <w:sz w:val="24"/>
+          <w:szCs w:val="24"/>
+        </w:rPr>
+        <w:t xml:space="preserve">For </w:t>
+      </w:r>
+      <w:r>
+        <w:rPr>
+          <w:rFonts w:ascii="Times New Roman" w:hAnsi="Times New Roman" w:cs="Times New Roman"/>
+          <w:b/>
+          <w:bCs/>
+          <w:sz w:val="24"/>
+          <w:szCs w:val="24"/>
+        </w:rPr>
+        <w:t>email and SMS</w:t>
+      </w:r>
+      <w:r>
+        <w:rPr>
+          <w:rFonts w:ascii="Times New Roman" w:hAnsi="Times New Roman" w:cs="Times New Roman"/>
+          <w:sz w:val="24"/>
+          <w:szCs w:val="24"/>
+        </w:rPr>
+        <w:t xml:space="preserve">, Logistic Regression achieves near-perfect precision and recall, performing on par with or better than Random Forest. This result is expected in text classification problems with </w:t>
+      </w:r>
+      <w:r>
+        <w:rPr>
+          <w:rFonts w:ascii="Times New Roman" w:hAnsi="Times New Roman" w:cs="Times New Roman"/>
+          <w:b/>
+          <w:bCs/>
+          <w:sz w:val="24"/>
+          <w:szCs w:val="24"/>
+        </w:rPr>
+        <w:t>high-dimensional, sparse TF–IDF features</w:t>
+      </w:r>
+      <w:r>
+        <w:rPr>
+          <w:rFonts w:ascii="Times New Roman" w:hAnsi="Times New Roman" w:cs="Times New Roman"/>
+          <w:sz w:val="24"/>
+          <w:szCs w:val="24"/>
+        </w:rPr>
+        <w:t>, where linear models often generalize better and remain more stable.</w:t>
+      </w:r>
+    </w:p>
+    <w:p>
+      <w:pPr>
+        <w:rPr>
+          <w:rFonts w:ascii="Times New Roman" w:hAnsi="Times New Roman" w:cs="Times New Roman"/>
+          <w:sz w:val="24"/>
+          <w:szCs w:val="24"/>
+        </w:rPr>
+      </w:pPr>
+      <w:r>
+        <w:rPr>
+          <w:rFonts w:ascii="Times New Roman" w:hAnsi="Times New Roman" w:cs="Times New Roman"/>
+          <w:sz w:val="24"/>
+          <w:szCs w:val="24"/>
+        </w:rPr>
+        <w:t>From an investigative standpoint, Logistic Regression offers an additional advantage:</w:t>
+      </w:r>
+      <w:r>
+        <w:rPr>
+          <w:rFonts w:ascii="Times New Roman" w:hAnsi="Times New Roman" w:cs="Times New Roman"/>
+          <w:sz w:val="24"/>
+          <w:szCs w:val="24"/>
+        </w:rPr>
+        <w:br/>
+        <w:t xml:space="preserve">its learned feature weights allow analysts to understand </w:t>
+      </w:r>
+      <w:r>
+        <w:rPr>
+          <w:rFonts w:ascii="Times New Roman" w:hAnsi="Times New Roman" w:cs="Times New Roman"/>
+          <w:b/>
+          <w:bCs/>
+          <w:sz w:val="24"/>
+          <w:szCs w:val="24"/>
+        </w:rPr>
+        <w:t>which words and phrases contribute most to a malicious classification</w:t>
+      </w:r>
+      <w:r>
+        <w:rPr>
+          <w:rFonts w:ascii="Times New Roman" w:hAnsi="Times New Roman" w:cs="Times New Roman"/>
+          <w:sz w:val="24"/>
+          <w:szCs w:val="24"/>
+        </w:rPr>
+        <w:t>, supporting explainability and evidence-based decision making.</w:t>
+      </w:r>
+    </w:p>
+    <w:p>
+      <w:pPr>
+        <w:rPr>
+          <w:rFonts w:ascii="Times New Roman" w:hAnsi="Times New Roman" w:cs="Times New Roman"/>
+          <w:sz w:val="24"/>
+          <w:szCs w:val="24"/>
+        </w:rPr>
+      </w:pPr>
+      <w:r>
+        <w:rPr>
+          <w:rFonts w:ascii="Times New Roman" w:hAnsi="Times New Roman" w:cs="Times New Roman"/>
+          <w:sz w:val="24"/>
+          <w:szCs w:val="24"/>
+        </w:rPr>
+        <w:t xml:space="preserve">For </w:t>
+      </w:r>
+      <w:r>
+        <w:rPr>
+          <w:rFonts w:ascii="Times New Roman" w:hAnsi="Times New Roman" w:cs="Times New Roman"/>
+          <w:b/>
+          <w:bCs/>
+          <w:sz w:val="24"/>
+          <w:szCs w:val="24"/>
+        </w:rPr>
+        <w:t>phone calls</w:t>
+      </w:r>
+      <w:r>
+        <w:rPr>
+          <w:rFonts w:ascii="Times New Roman" w:hAnsi="Times New Roman" w:cs="Times New Roman"/>
+          <w:sz w:val="24"/>
+          <w:szCs w:val="24"/>
+        </w:rPr>
+        <w:t>, the results highlight a trade-off:</w:t>
       </w:r>
     </w:p>
     <w:p>
       <w:pPr>
         <w:numPr>
           <w:ilvl w:val="0"/>
-          <w:numId w:val="20"/>
+          <w:numId w:val="24"/>
         </w:numPr>
         <w:rPr>
           <w:rFonts w:ascii="Times New Roman" w:hAnsi="Times New Roman" w:cs="Times New Roman"/>
@@ -5372,55 +5888,17 @@
       <w:r>
         <w:rPr>
           <w:rFonts w:ascii="Times New Roman" w:hAnsi="Times New Roman" w:cs="Times New Roman"/>
-          <w:b/>
-          <w:bCs/>
-          <w:sz w:val="24"/>
-          <w:szCs w:val="24"/>
-        </w:rPr>
-        <w:t>Most “dangerous” channel in the datasets</w:t>
-      </w:r>
-      <w:r>
-        <w:rPr>
-          <w:rFonts w:ascii="Times New Roman" w:hAnsi="Times New Roman" w:cs="Times New Roman"/>
-          <w:sz w:val="24"/>
-          <w:szCs w:val="24"/>
-        </w:rPr>
-        <w:br/>
-        <w:t xml:space="preserve">If we look at the proportion of malicious messages, the </w:t>
-      </w:r>
-      <w:r>
-        <w:rPr>
-          <w:rFonts w:ascii="Times New Roman" w:hAnsi="Times New Roman" w:cs="Times New Roman"/>
-          <w:b/>
-          <w:bCs/>
-          <w:sz w:val="24"/>
-          <w:szCs w:val="24"/>
-        </w:rPr>
-        <w:t>phone call dataset</w:t>
-      </w:r>
-      <w:r>
-        <w:rPr>
-          <w:rFonts w:ascii="Times New Roman" w:hAnsi="Times New Roman" w:cs="Times New Roman"/>
-          <w:sz w:val="24"/>
-          <w:szCs w:val="24"/>
-        </w:rPr>
-        <w:t xml:space="preserve"> is the most concentrated in attacks (60% scam), followed closely by phishing emails (≈56%). However, this reflects dataset design rather than real-world traffic; in reality, users may </w:t>
-      </w:r>
-      <w:r>
-        <w:rPr>
-          <w:rFonts w:ascii="Times New Roman" w:hAnsi="Times New Roman" w:cs="Times New Roman"/>
-          <w:sz w:val="24"/>
-          <w:szCs w:val="24"/>
-        </w:rPr>
-        <w:lastRenderedPageBreak/>
-        <w:t>receive many more benign calls and emails. SMS has the lowest malicious share (≈13%), but spam SMS often target financial data and include links to fake banking or promotion sites.</w:t>
+          <w:sz w:val="24"/>
+          <w:szCs w:val="24"/>
+        </w:rPr>
+        <w:t>Logistic Regression prioritizes recall, catching most scam calls but producing more false positives.</w:t>
       </w:r>
     </w:p>
     <w:p>
       <w:pPr>
         <w:numPr>
           <w:ilvl w:val="0"/>
-          <w:numId w:val="20"/>
+          <w:numId w:val="24"/>
         </w:numPr>
         <w:rPr>
           <w:rFonts w:ascii="Times New Roman" w:hAnsi="Times New Roman" w:cs="Times New Roman"/>
@@ -5431,46 +5909,108 @@
       <w:r>
         <w:rPr>
           <w:rFonts w:ascii="Times New Roman" w:hAnsi="Times New Roman" w:cs="Times New Roman"/>
-          <w:b/>
-          <w:bCs/>
-          <w:sz w:val="24"/>
-          <w:szCs w:val="24"/>
-        </w:rPr>
-        <w:t>Best model for social engineering detection</w:t>
-      </w:r>
-      <w:r>
-        <w:rPr>
-          <w:rFonts w:ascii="Times New Roman" w:hAnsi="Times New Roman" w:cs="Times New Roman"/>
-          <w:sz w:val="24"/>
-          <w:szCs w:val="24"/>
-        </w:rPr>
-        <w:br/>
-        <w:t xml:space="preserve">Overall, </w:t>
-      </w:r>
-      <w:r>
-        <w:rPr>
-          <w:rFonts w:ascii="Times New Roman" w:hAnsi="Times New Roman" w:cs="Times New Roman"/>
-          <w:b/>
-          <w:bCs/>
-          <w:sz w:val="24"/>
-          <w:szCs w:val="24"/>
-        </w:rPr>
-        <w:t>Logistic Regression with TF–IDF</w:t>
-      </w:r>
-      <w:r>
-        <w:rPr>
-          <w:rFonts w:ascii="Times New Roman" w:hAnsi="Times New Roman" w:cs="Times New Roman"/>
-          <w:sz w:val="24"/>
-          <w:szCs w:val="24"/>
-        </w:rPr>
-        <w:t xml:space="preserve"> provides an excellent balance of performance and interpretability, especially for email and SMS. For emails, both LR and RF reach near-perfect precision/recall, but LR is easier to deploy and explain (weights on specific words and bigrams). For calls, RF achieves high precision but lower recall, while LR has the opposite trade-off.</w:t>
+          <w:sz w:val="24"/>
+          <w:szCs w:val="24"/>
+        </w:rPr>
+        <w:t>Random Forest prioritizes precision, flagging fewer calls but with higher confidence.</w:t>
+      </w:r>
+    </w:p>
+    <w:p>
+      <w:pPr>
+        <w:rPr>
+          <w:rFonts w:ascii="Times New Roman" w:hAnsi="Times New Roman" w:cs="Times New Roman"/>
+          <w:sz w:val="24"/>
+          <w:szCs w:val="24"/>
+        </w:rPr>
+      </w:pPr>
+      <w:r>
+        <w:rPr>
+          <w:rFonts w:ascii="Times New Roman" w:hAnsi="Times New Roman" w:cs="Times New Roman"/>
+          <w:sz w:val="24"/>
+          <w:szCs w:val="24"/>
+        </w:rPr>
+        <w:t xml:space="preserve">Such trade-offs are common in incident response, where </w:t>
+      </w:r>
+      <w:r>
+        <w:rPr>
+          <w:rFonts w:ascii="Times New Roman" w:hAnsi="Times New Roman" w:cs="Times New Roman"/>
+          <w:b/>
+          <w:bCs/>
+          <w:sz w:val="24"/>
+          <w:szCs w:val="24"/>
+        </w:rPr>
+        <w:t>recall is often prioritized</w:t>
+      </w:r>
+      <w:r>
+        <w:rPr>
+          <w:rFonts w:ascii="Times New Roman" w:hAnsi="Times New Roman" w:cs="Times New Roman"/>
+          <w:sz w:val="24"/>
+          <w:szCs w:val="24"/>
+        </w:rPr>
+        <w:t xml:space="preserve"> to avoid missing active threats, even at the cost of additional analyst review.</w:t>
+      </w:r>
+    </w:p>
+    <w:p>
+      <w:pPr>
+        <w:rPr>
+          <w:rFonts w:ascii="Times New Roman" w:hAnsi="Times New Roman" w:cs="Times New Roman"/>
+          <w:b/>
+          <w:bCs/>
+          <w:sz w:val="24"/>
+          <w:szCs w:val="24"/>
+        </w:rPr>
+      </w:pPr>
+      <w:r>
+        <w:rPr>
+          <w:rFonts w:ascii="Times New Roman" w:hAnsi="Times New Roman" w:cs="Times New Roman"/>
+          <w:b/>
+          <w:bCs/>
+          <w:sz w:val="24"/>
+          <w:szCs w:val="24"/>
+        </w:rPr>
+        <w:t>5.3 Typical Social Engineering Patterns Across Channels</w:t>
+      </w:r>
+    </w:p>
+    <w:p>
+      <w:pPr>
+        <w:rPr>
+          <w:rFonts w:ascii="Times New Roman" w:hAnsi="Times New Roman" w:cs="Times New Roman"/>
+          <w:sz w:val="24"/>
+          <w:szCs w:val="24"/>
+        </w:rPr>
+      </w:pPr>
+      <w:r>
+        <w:rPr>
+          <w:rFonts w:ascii="Times New Roman" w:hAnsi="Times New Roman" w:cs="Times New Roman"/>
+          <w:sz w:val="24"/>
+          <w:szCs w:val="24"/>
+        </w:rPr>
+        <w:t xml:space="preserve">Despite differences in medium and message length, social engineering attacks across SMS, email, and calls exhibit </w:t>
+      </w:r>
+      <w:r>
+        <w:rPr>
+          <w:rFonts w:ascii="Times New Roman" w:hAnsi="Times New Roman" w:cs="Times New Roman"/>
+          <w:b/>
+          <w:bCs/>
+          <w:sz w:val="24"/>
+          <w:szCs w:val="24"/>
+        </w:rPr>
+        <w:t>remarkably consistent linguistic and behavioral patterns</w:t>
+      </w:r>
+      <w:r>
+        <w:rPr>
+          <w:rFonts w:ascii="Times New Roman" w:hAnsi="Times New Roman" w:cs="Times New Roman"/>
+          <w:sz w:val="24"/>
+          <w:szCs w:val="24"/>
+        </w:rPr>
+        <w:t>, including:</w:t>
       </w:r>
     </w:p>
     <w:p>
       <w:pPr>
         <w:numPr>
           <w:ilvl w:val="0"/>
-          <w:numId w:val="20"/>
+          <w:numId w:val="25"/>
         </w:numPr>
         <w:rPr>
           <w:rFonts w:ascii="Times New Roman" w:hAnsi="Times New Roman" w:cs="Times New Roman"/>
@@ -5486,49 +6026,15 @@
           <w:sz w:val="24"/>
           <w:szCs w:val="24"/>
         </w:rPr>
-        <w:t>Typical patterns across channels</w:t>
-      </w:r>
-    </w:p>
-    <w:p>
-      <w:pPr>
-        <w:numPr>
-          <w:ilvl w:val="1"/>
-          <w:numId w:val="20"/>
-        </w:numPr>
-        <w:rPr>
-          <w:rFonts w:ascii="Times New Roman" w:hAnsi="Times New Roman" w:cs="Times New Roman"/>
-          <w:sz w:val="24"/>
-          <w:szCs w:val="24"/>
-        </w:rPr>
-      </w:pPr>
-      <w:r>
-        <w:rPr>
-          <w:rFonts w:ascii="Times New Roman" w:hAnsi="Times New Roman" w:cs="Times New Roman"/>
-          <w:sz w:val="24"/>
-          <w:szCs w:val="24"/>
-        </w:rPr>
-        <w:t>Urgency: “immediately,” “verify now,” “last chance,” “account locked.”</w:t>
-      </w:r>
-    </w:p>
-    <w:p>
-      <w:pPr>
-        <w:numPr>
-          <w:ilvl w:val="1"/>
-          <w:numId w:val="20"/>
-        </w:numPr>
-        <w:rPr>
-          <w:rFonts w:ascii="Times New Roman" w:hAnsi="Times New Roman" w:cs="Times New Roman"/>
-          <w:sz w:val="24"/>
-          <w:szCs w:val="24"/>
-        </w:rPr>
-      </w:pPr>
-      <w:r>
-        <w:rPr>
-          <w:rFonts w:ascii="Times New Roman" w:hAnsi="Times New Roman" w:cs="Times New Roman"/>
-          <w:sz w:val="24"/>
-          <w:szCs w:val="24"/>
-        </w:rPr>
-        <w:t xml:space="preserve">Authority: pretending to be </w:t>
+        <w:t>Urgency</w:t>
+      </w:r>
+      <w:r>
+        <w:rPr>
+          <w:rFonts w:ascii="Times New Roman" w:hAnsi="Times New Roman" w:cs="Times New Roman"/>
+          <w:sz w:val="24"/>
+          <w:szCs w:val="24"/>
+        </w:rPr>
+        <w:t xml:space="preserve">: phrases such as </w:t>
       </w:r>
       <w:r>
         <w:rPr>
@@ -5538,15 +6044,77 @@
           <w:sz w:val="24"/>
           <w:szCs w:val="24"/>
         </w:rPr>
-        <w:t>banks</w:t>
-      </w:r>
-      <w:r>
-        <w:rPr>
-          <w:rFonts w:ascii="Times New Roman" w:hAnsi="Times New Roman" w:cs="Times New Roman"/>
-          <w:sz w:val="24"/>
-          <w:szCs w:val="24"/>
-        </w:rPr>
-        <w:t xml:space="preserve">, </w:t>
+        <w:t>“immediately,” “verify now,” “last chance,” “account locked”</w:t>
+      </w:r>
+      <w:r>
+        <w:rPr>
+          <w:rFonts w:ascii="Times New Roman" w:hAnsi="Times New Roman" w:cs="Times New Roman"/>
+          <w:sz w:val="24"/>
+          <w:szCs w:val="24"/>
+        </w:rPr>
+        <w:t>.</w:t>
+      </w:r>
+    </w:p>
+    <w:p>
+      <w:pPr>
+        <w:numPr>
+          <w:ilvl w:val="0"/>
+          <w:numId w:val="25"/>
+        </w:numPr>
+        <w:rPr>
+          <w:rFonts w:ascii="Times New Roman" w:hAnsi="Times New Roman" w:cs="Times New Roman"/>
+          <w:sz w:val="24"/>
+          <w:szCs w:val="24"/>
+        </w:rPr>
+      </w:pPr>
+      <w:r>
+        <w:rPr>
+          <w:rFonts w:ascii="Times New Roman" w:hAnsi="Times New Roman" w:cs="Times New Roman"/>
+          <w:b/>
+          <w:bCs/>
+          <w:sz w:val="24"/>
+          <w:szCs w:val="24"/>
+        </w:rPr>
+        <w:t>Authority impersonation</w:t>
+      </w:r>
+      <w:r>
+        <w:rPr>
+          <w:rFonts w:ascii="Times New Roman" w:hAnsi="Times New Roman" w:cs="Times New Roman"/>
+          <w:sz w:val="24"/>
+          <w:szCs w:val="24"/>
+        </w:rPr>
+        <w:t>: attackers posing as banks, IT support, security teams, or government agencies.</w:t>
+      </w:r>
+    </w:p>
+    <w:p>
+      <w:pPr>
+        <w:numPr>
+          <w:ilvl w:val="0"/>
+          <w:numId w:val="25"/>
+        </w:numPr>
+        <w:rPr>
+          <w:rFonts w:ascii="Times New Roman" w:hAnsi="Times New Roman" w:cs="Times New Roman"/>
+          <w:sz w:val="24"/>
+          <w:szCs w:val="24"/>
+        </w:rPr>
+      </w:pPr>
+      <w:r>
+        <w:rPr>
+          <w:rFonts w:ascii="Times New Roman" w:hAnsi="Times New Roman" w:cs="Times New Roman"/>
+          <w:b/>
+          <w:bCs/>
+          <w:sz w:val="24"/>
+          <w:szCs w:val="24"/>
+        </w:rPr>
+        <w:t>Forced action</w:t>
+      </w:r>
+      <w:r>
+        <w:rPr>
+          <w:rFonts w:ascii="Times New Roman" w:hAnsi="Times New Roman" w:cs="Times New Roman"/>
+          <w:sz w:val="24"/>
+          <w:szCs w:val="24"/>
+        </w:rPr>
+        <w:t xml:space="preserve">: requests to </w:t>
       </w:r>
       <w:r>
         <w:rPr>
@@ -5556,15 +6124,15 @@
           <w:sz w:val="24"/>
           <w:szCs w:val="24"/>
         </w:rPr>
-        <w:t>IT support</w:t>
-      </w:r>
-      <w:r>
-        <w:rPr>
-          <w:rFonts w:ascii="Times New Roman" w:hAnsi="Times New Roman" w:cs="Times New Roman"/>
-          <w:sz w:val="24"/>
-          <w:szCs w:val="24"/>
-        </w:rPr>
-        <w:t xml:space="preserve">, </w:t>
+        <w:t>“click the link,” “press 1,” “log in now,”</w:t>
+      </w:r>
+      <w:r>
+        <w:rPr>
+          <w:rFonts w:ascii="Times New Roman" w:hAnsi="Times New Roman" w:cs="Times New Roman"/>
+          <w:sz w:val="24"/>
+          <w:szCs w:val="24"/>
+        </w:rPr>
+        <w:t xml:space="preserve"> or </w:t>
       </w:r>
       <w:r>
         <w:rPr>
@@ -5574,25 +6142,7 @@
           <w:sz w:val="24"/>
           <w:szCs w:val="24"/>
         </w:rPr>
-        <w:t>security teams</w:t>
-      </w:r>
-      <w:r>
-        <w:rPr>
-          <w:rFonts w:ascii="Times New Roman" w:hAnsi="Times New Roman" w:cs="Times New Roman"/>
-          <w:sz w:val="24"/>
-          <w:szCs w:val="24"/>
-        </w:rPr>
-        <w:t xml:space="preserve">, or </w:t>
-      </w:r>
-      <w:r>
-        <w:rPr>
-          <w:rFonts w:ascii="Times New Roman" w:hAnsi="Times New Roman" w:cs="Times New Roman"/>
-          <w:i/>
-          <w:iCs/>
-          <w:sz w:val="24"/>
-          <w:szCs w:val="24"/>
-        </w:rPr>
-        <w:t>government agencies</w:t>
+        <w:t>“call back immediately”</w:t>
       </w:r>
       <w:r>
         <w:rPr>
@@ -5605,39 +6155,131 @@
     </w:p>
     <w:p>
       <w:pPr>
-        <w:numPr>
-          <w:ilvl w:val="1"/>
-          <w:numId w:val="20"/>
-        </w:numPr>
-        <w:rPr>
-          <w:rFonts w:ascii="Times New Roman" w:hAnsi="Times New Roman" w:cs="Times New Roman"/>
-          <w:sz w:val="24"/>
-          <w:szCs w:val="24"/>
-        </w:rPr>
-      </w:pPr>
-      <w:r>
-        <w:rPr>
-          <w:rFonts w:ascii="Times New Roman" w:hAnsi="Times New Roman" w:cs="Times New Roman"/>
-          <w:sz w:val="24"/>
-          <w:szCs w:val="24"/>
-        </w:rPr>
-        <w:t>Action + link: “click the link below,” “press 1 now,” “log in using this link.”</w:t>
-      </w:r>
-      <w:r>
-        <w:rPr>
-          <w:rFonts w:ascii="Times New Roman" w:hAnsi="Times New Roman" w:cs="Times New Roman"/>
-          <w:sz w:val="24"/>
-          <w:szCs w:val="24"/>
-        </w:rPr>
-        <w:br/>
-        <w:t>These patterns are consistent with prior research that highlights urgency and impersonation as core phishing tactics. ResearchGate+1</w:t>
+        <w:rPr>
+          <w:rFonts w:ascii="Times New Roman" w:hAnsi="Times New Roman" w:cs="Times New Roman"/>
+          <w:sz w:val="24"/>
+          <w:szCs w:val="24"/>
+        </w:rPr>
+      </w:pPr>
+      <w:r>
+        <w:rPr>
+          <w:rFonts w:ascii="Times New Roman" w:hAnsi="Times New Roman" w:cs="Times New Roman"/>
+          <w:sz w:val="24"/>
+          <w:szCs w:val="24"/>
+        </w:rPr>
+        <w:t xml:space="preserve">These recurring patterns confirm findings from prior cybersecurity research and demonstrate how attackers reuse effective psychological techniques across multiple channels. From an </w:t>
+      </w:r>
+      <w:r>
+        <w:rPr>
+          <w:rFonts w:ascii="Times New Roman" w:hAnsi="Times New Roman" w:cs="Times New Roman"/>
+          <w:sz w:val="24"/>
+          <w:szCs w:val="24"/>
+        </w:rPr>
+        <w:lastRenderedPageBreak/>
+        <w:t xml:space="preserve">investigation perspective, such patterns can be formalized as </w:t>
+      </w:r>
+      <w:r>
+        <w:rPr>
+          <w:rFonts w:ascii="Times New Roman" w:hAnsi="Times New Roman" w:cs="Times New Roman"/>
+          <w:b/>
+          <w:bCs/>
+          <w:sz w:val="24"/>
+          <w:szCs w:val="24"/>
+        </w:rPr>
+        <w:t>Indicators of Compromise (</w:t>
+      </w:r>
+      <w:proofErr w:type="spellStart"/>
+      <w:r>
+        <w:rPr>
+          <w:rFonts w:ascii="Times New Roman" w:hAnsi="Times New Roman" w:cs="Times New Roman"/>
+          <w:b/>
+          <w:bCs/>
+          <w:sz w:val="24"/>
+          <w:szCs w:val="24"/>
+        </w:rPr>
+        <w:t>IoCs</w:t>
+      </w:r>
+      <w:proofErr w:type="spellEnd"/>
+      <w:r>
+        <w:rPr>
+          <w:rFonts w:ascii="Times New Roman" w:hAnsi="Times New Roman" w:cs="Times New Roman"/>
+          <w:b/>
+          <w:bCs/>
+          <w:sz w:val="24"/>
+          <w:szCs w:val="24"/>
+        </w:rPr>
+        <w:t>)</w:t>
+      </w:r>
+      <w:r>
+        <w:rPr>
+          <w:rFonts w:ascii="Times New Roman" w:hAnsi="Times New Roman" w:cs="Times New Roman"/>
+          <w:sz w:val="24"/>
+          <w:szCs w:val="24"/>
+        </w:rPr>
+        <w:t xml:space="preserve"> and reused in detection rules, analyst training, and SOC playbooks.</w:t>
+      </w:r>
+    </w:p>
+    <w:p>
+      <w:pPr>
+        <w:rPr>
+          <w:rFonts w:ascii="Times New Roman" w:hAnsi="Times New Roman" w:cs="Times New Roman"/>
+          <w:b/>
+          <w:bCs/>
+          <w:sz w:val="24"/>
+          <w:szCs w:val="24"/>
+        </w:rPr>
+      </w:pPr>
+      <w:r>
+        <w:rPr>
+          <w:rFonts w:ascii="Times New Roman" w:hAnsi="Times New Roman" w:cs="Times New Roman"/>
+          <w:b/>
+          <w:bCs/>
+          <w:sz w:val="24"/>
+          <w:szCs w:val="24"/>
+        </w:rPr>
+        <w:t>5.4 Role in the Incident Response Lifecycle</w:t>
+      </w:r>
+    </w:p>
+    <w:p>
+      <w:pPr>
+        <w:rPr>
+          <w:rFonts w:ascii="Times New Roman" w:hAnsi="Times New Roman" w:cs="Times New Roman"/>
+          <w:sz w:val="24"/>
+          <w:szCs w:val="24"/>
+        </w:rPr>
+      </w:pPr>
+      <w:r>
+        <w:rPr>
+          <w:rFonts w:ascii="Times New Roman" w:hAnsi="Times New Roman" w:cs="Times New Roman"/>
+          <w:sz w:val="24"/>
+          <w:szCs w:val="24"/>
+        </w:rPr>
+        <w:t xml:space="preserve">Rather than acting as a fully autonomous security system, the proposed approach is best viewed as a </w:t>
+      </w:r>
+      <w:r>
+        <w:rPr>
+          <w:rFonts w:ascii="Times New Roman" w:hAnsi="Times New Roman" w:cs="Times New Roman"/>
+          <w:b/>
+          <w:bCs/>
+          <w:sz w:val="24"/>
+          <w:szCs w:val="24"/>
+        </w:rPr>
+        <w:t>decision-support tool within the incident response lifecycle</w:t>
+      </w:r>
+      <w:r>
+        <w:rPr>
+          <w:rFonts w:ascii="Times New Roman" w:hAnsi="Times New Roman" w:cs="Times New Roman"/>
+          <w:sz w:val="24"/>
+          <w:szCs w:val="24"/>
+        </w:rPr>
+        <w:t>:</w:t>
       </w:r>
     </w:p>
     <w:p>
       <w:pPr>
         <w:numPr>
           <w:ilvl w:val="0"/>
-          <w:numId w:val="20"/>
+          <w:numId w:val="26"/>
         </w:numPr>
         <w:rPr>
           <w:rFonts w:ascii="Times New Roman" w:hAnsi="Times New Roman" w:cs="Times New Roman"/>
@@ -5653,133 +6295,22 @@
           <w:sz w:val="24"/>
           <w:szCs w:val="24"/>
         </w:rPr>
-        <w:t>Limitations</w:t>
-      </w:r>
-    </w:p>
-    <w:p>
-      <w:pPr>
-        <w:numPr>
-          <w:ilvl w:val="1"/>
-          <w:numId w:val="20"/>
-        </w:numPr>
-        <w:rPr>
-          <w:rFonts w:ascii="Times New Roman" w:hAnsi="Times New Roman" w:cs="Times New Roman"/>
-          <w:sz w:val="24"/>
-          <w:szCs w:val="24"/>
-        </w:rPr>
-      </w:pPr>
-      <w:r>
-        <w:rPr>
-          <w:rFonts w:ascii="Times New Roman" w:hAnsi="Times New Roman" w:cs="Times New Roman"/>
-          <w:sz w:val="24"/>
-          <w:szCs w:val="24"/>
-        </w:rPr>
-        <w:t>The phone call dataset is very small and synthetic, so results on calls are not statistically strong. Real speech transcripts or audio-based features would be needed for a robust model.</w:t>
-      </w:r>
-    </w:p>
-    <w:p>
-      <w:pPr>
-        <w:numPr>
-          <w:ilvl w:val="1"/>
-          <w:numId w:val="20"/>
-        </w:numPr>
-        <w:rPr>
-          <w:rFonts w:ascii="Times New Roman" w:hAnsi="Times New Roman" w:cs="Times New Roman"/>
-          <w:sz w:val="24"/>
-          <w:szCs w:val="24"/>
-        </w:rPr>
-      </w:pPr>
-      <w:r>
-        <w:rPr>
-          <w:rFonts w:ascii="Times New Roman" w:hAnsi="Times New Roman" w:cs="Times New Roman"/>
-          <w:sz w:val="24"/>
-          <w:szCs w:val="24"/>
-        </w:rPr>
-        <w:t>All models rely on bag-of-words TF–IDF features and cannot fully capture deeper semantics or novel phrasing.</w:t>
-      </w:r>
-    </w:p>
-    <w:p>
-      <w:pPr>
-        <w:numPr>
-          <w:ilvl w:val="1"/>
-          <w:numId w:val="20"/>
-        </w:numPr>
-        <w:rPr>
-          <w:rFonts w:ascii="Times New Roman" w:hAnsi="Times New Roman" w:cs="Times New Roman"/>
-          <w:sz w:val="24"/>
-          <w:szCs w:val="24"/>
-        </w:rPr>
-      </w:pPr>
-      <w:r>
-        <w:rPr>
-          <w:rFonts w:ascii="Times New Roman" w:hAnsi="Times New Roman" w:cs="Times New Roman"/>
-          <w:sz w:val="24"/>
-          <w:szCs w:val="24"/>
-        </w:rPr>
-        <w:t>The datasets are mostly English; multilingual attacks would be much harder to detect with this approach.</w:t>
-      </w:r>
-    </w:p>
-    <w:p>
-      <w:pPr>
-        <w:rPr>
-          <w:rFonts w:ascii="Times New Roman" w:hAnsi="Times New Roman" w:cs="Times New Roman"/>
-          <w:sz w:val="24"/>
-          <w:szCs w:val="24"/>
-          <w:lang w:val="en-US"/>
-        </w:rPr>
-      </w:pPr>
-      <w:r>
-        <w:rPr>
-          <w:rFonts w:ascii="Times New Roman" w:hAnsi="Times New Roman" w:cs="Times New Roman"/>
-          <w:sz w:val="24"/>
-          <w:szCs w:val="24"/>
-        </w:rPr>
-        <w:t>Despite these limitations, the project shows that even relatively simple models can significantly support investigators by quickly flagging likely social engineering content.</w:t>
-      </w:r>
-    </w:p>
-    <w:p>
-      <w:pPr>
-        <w:rPr>
-          <w:rFonts w:ascii="Times New Roman" w:hAnsi="Times New Roman" w:cs="Times New Roman"/>
-          <w:b/>
-          <w:bCs/>
-          <w:sz w:val="24"/>
-          <w:szCs w:val="24"/>
-        </w:rPr>
-      </w:pPr>
-      <w:r>
-        <w:rPr>
-          <w:rFonts w:ascii="Times New Roman" w:hAnsi="Times New Roman" w:cs="Times New Roman"/>
-          <w:b/>
-          <w:bCs/>
-          <w:sz w:val="24"/>
-          <w:szCs w:val="24"/>
-        </w:rPr>
-        <w:t>6. Conclusion &amp; Future Work</w:t>
-      </w:r>
-    </w:p>
-    <w:p>
-      <w:pPr>
-        <w:rPr>
-          <w:rFonts w:ascii="Times New Roman" w:hAnsi="Times New Roman" w:cs="Times New Roman"/>
-          <w:sz w:val="24"/>
-          <w:szCs w:val="24"/>
-        </w:rPr>
-      </w:pPr>
-      <w:r>
-        <w:rPr>
-          <w:rFonts w:ascii="Times New Roman" w:hAnsi="Times New Roman" w:cs="Times New Roman"/>
-          <w:sz w:val="24"/>
-          <w:szCs w:val="24"/>
-        </w:rPr>
-        <w:t>This project demonstrated a practical workflow for investigating social engineering attacks across SMS, email, and phone calls using machine learning:</w:t>
+        <w:t>Detection</w:t>
+      </w:r>
+      <w:r>
+        <w:rPr>
+          <w:rFonts w:ascii="Times New Roman" w:hAnsi="Times New Roman" w:cs="Times New Roman"/>
+          <w:sz w:val="24"/>
+          <w:szCs w:val="24"/>
+        </w:rPr>
+        <w:t>: automatically flag suspicious SMS, emails, or call transcripts.</w:t>
       </w:r>
     </w:p>
     <w:p>
       <w:pPr>
         <w:numPr>
           <w:ilvl w:val="0"/>
-          <w:numId w:val="21"/>
+          <w:numId w:val="26"/>
         </w:numPr>
         <w:rPr>
           <w:rFonts w:ascii="Times New Roman" w:hAnsi="Times New Roman" w:cs="Times New Roman"/>
@@ -5790,17 +6321,27 @@
       <w:r>
         <w:rPr>
           <w:rFonts w:ascii="Times New Roman" w:hAnsi="Times New Roman" w:cs="Times New Roman"/>
-          <w:sz w:val="24"/>
-          <w:szCs w:val="24"/>
-        </w:rPr>
-        <w:t>Three labeled datasets were combined into a unified framework.</w:t>
+          <w:b/>
+          <w:bCs/>
+          <w:sz w:val="24"/>
+          <w:szCs w:val="24"/>
+        </w:rPr>
+        <w:t>Triage</w:t>
+      </w:r>
+      <w:r>
+        <w:rPr>
+          <w:rFonts w:ascii="Times New Roman" w:hAnsi="Times New Roman" w:cs="Times New Roman"/>
+          <w:sz w:val="24"/>
+          <w:szCs w:val="24"/>
+        </w:rPr>
+        <w:t>: prioritize high-risk messages for analyst review.</w:t>
       </w:r>
     </w:p>
     <w:p>
       <w:pPr>
         <w:numPr>
           <w:ilvl w:val="0"/>
-          <w:numId w:val="21"/>
+          <w:numId w:val="26"/>
         </w:numPr>
         <w:rPr>
           <w:rFonts w:ascii="Times New Roman" w:hAnsi="Times New Roman" w:cs="Times New Roman"/>
@@ -5811,17 +6352,45 @@
       <w:r>
         <w:rPr>
           <w:rFonts w:ascii="Times New Roman" w:hAnsi="Times New Roman" w:cs="Times New Roman"/>
-          <w:sz w:val="24"/>
-          <w:szCs w:val="24"/>
-        </w:rPr>
-        <w:t>TF–IDF features and classical models (Logistic Regression, Random Forest) were trained for each channel.</w:t>
+          <w:b/>
+          <w:bCs/>
+          <w:sz w:val="24"/>
+          <w:szCs w:val="24"/>
+        </w:rPr>
+        <w:t>Analysis</w:t>
+      </w:r>
+      <w:r>
+        <w:rPr>
+          <w:rFonts w:ascii="Times New Roman" w:hAnsi="Times New Roman" w:cs="Times New Roman"/>
+          <w:sz w:val="24"/>
+          <w:szCs w:val="24"/>
+        </w:rPr>
+        <w:t xml:space="preserve">: extract linguistic </w:t>
+      </w:r>
+      <w:proofErr w:type="spellStart"/>
+      <w:r>
+        <w:rPr>
+          <w:rFonts w:ascii="Times New Roman" w:hAnsi="Times New Roman" w:cs="Times New Roman"/>
+          <w:sz w:val="24"/>
+          <w:szCs w:val="24"/>
+        </w:rPr>
+        <w:t>IoCs</w:t>
+      </w:r>
+      <w:proofErr w:type="spellEnd"/>
+      <w:r>
+        <w:rPr>
+          <w:rFonts w:ascii="Times New Roman" w:hAnsi="Times New Roman" w:cs="Times New Roman"/>
+          <w:sz w:val="24"/>
+          <w:szCs w:val="24"/>
+        </w:rPr>
+        <w:t xml:space="preserve"> and attacker tactics.</w:t>
       </w:r>
     </w:p>
     <w:p>
       <w:pPr>
         <w:numPr>
           <w:ilvl w:val="0"/>
-          <w:numId w:val="21"/>
+          <w:numId w:val="26"/>
         </w:numPr>
         <w:rPr>
           <w:rFonts w:ascii="Times New Roman" w:hAnsi="Times New Roman" w:cs="Times New Roman"/>
@@ -5832,17 +6401,27 @@
       <w:r>
         <w:rPr>
           <w:rFonts w:ascii="Times New Roman" w:hAnsi="Times New Roman" w:cs="Times New Roman"/>
-          <w:sz w:val="24"/>
-          <w:szCs w:val="24"/>
-        </w:rPr>
-        <w:t>The models achieved near-perfect performance on phishing emails, strong performance on SMS spam, and reasonable first results on synthetic phone scams.</w:t>
+          <w:b/>
+          <w:bCs/>
+          <w:sz w:val="24"/>
+          <w:szCs w:val="24"/>
+        </w:rPr>
+        <w:t>Containment support</w:t>
+      </w:r>
+      <w:r>
+        <w:rPr>
+          <w:rFonts w:ascii="Times New Roman" w:hAnsi="Times New Roman" w:cs="Times New Roman"/>
+          <w:sz w:val="24"/>
+          <w:szCs w:val="24"/>
+        </w:rPr>
+        <w:t>: assist in blocking phone numbers, domains, or campaigns.</w:t>
       </w:r>
     </w:p>
     <w:p>
       <w:pPr>
         <w:numPr>
           <w:ilvl w:val="0"/>
-          <w:numId w:val="21"/>
+          <w:numId w:val="26"/>
         </w:numPr>
         <w:rPr>
           <w:rFonts w:ascii="Times New Roman" w:hAnsi="Times New Roman" w:cs="Times New Roman"/>
@@ -5853,34 +6432,82 @@
       <w:r>
         <w:rPr>
           <w:rFonts w:ascii="Times New Roman" w:hAnsi="Times New Roman" w:cs="Times New Roman"/>
-          <w:sz w:val="24"/>
-          <w:szCs w:val="24"/>
-        </w:rPr>
-        <w:t>Analysis of high-risk messages revealed common attacker tactics such as urgency, impersonation of trusted institutions, and link-based credential harvesting.</w:t>
-      </w:r>
-    </w:p>
-    <w:p>
-      <w:pPr>
-        <w:rPr>
-          <w:rFonts w:ascii="Times New Roman" w:hAnsi="Times New Roman" w:cs="Times New Roman"/>
-          <w:sz w:val="24"/>
-          <w:szCs w:val="24"/>
-        </w:rPr>
-      </w:pPr>
-      <w:r>
-        <w:rPr>
-          <w:rFonts w:ascii="Times New Roman" w:hAnsi="Times New Roman" w:cs="Times New Roman"/>
-          <w:sz w:val="24"/>
-          <w:szCs w:val="24"/>
-        </w:rPr>
-        <w:t>For future work, several improvements are possible:</w:t>
+          <w:b/>
+          <w:bCs/>
+          <w:sz w:val="24"/>
+          <w:szCs w:val="24"/>
+        </w:rPr>
+        <w:t>Lessons learned</w:t>
+      </w:r>
+      <w:r>
+        <w:rPr>
+          <w:rFonts w:ascii="Times New Roman" w:hAnsi="Times New Roman" w:cs="Times New Roman"/>
+          <w:sz w:val="24"/>
+          <w:szCs w:val="24"/>
+        </w:rPr>
+        <w:t>: identify recurring social engineering strategies.</w:t>
+      </w:r>
+    </w:p>
+    <w:p>
+      <w:pPr>
+        <w:rPr>
+          <w:rFonts w:ascii="Times New Roman" w:hAnsi="Times New Roman" w:cs="Times New Roman"/>
+          <w:sz w:val="24"/>
+          <w:szCs w:val="24"/>
+        </w:rPr>
+      </w:pPr>
+      <w:r>
+        <w:rPr>
+          <w:rFonts w:ascii="Times New Roman" w:hAnsi="Times New Roman" w:cs="Times New Roman"/>
+          <w:sz w:val="24"/>
+          <w:szCs w:val="24"/>
+        </w:rPr>
+        <w:t>This positioning aligns the project with real-world SOC and incident investigation practices.</w:t>
+      </w:r>
+    </w:p>
+    <w:p>
+      <w:pPr>
+        <w:rPr>
+          <w:rFonts w:ascii="Times New Roman" w:hAnsi="Times New Roman" w:cs="Times New Roman"/>
+          <w:b/>
+          <w:bCs/>
+          <w:sz w:val="24"/>
+          <w:szCs w:val="24"/>
+        </w:rPr>
+      </w:pPr>
+      <w:r>
+        <w:rPr>
+          <w:rFonts w:ascii="Times New Roman" w:hAnsi="Times New Roman" w:cs="Times New Roman"/>
+          <w:b/>
+          <w:bCs/>
+          <w:sz w:val="24"/>
+          <w:szCs w:val="24"/>
+        </w:rPr>
+        <w:t>5.5 Limitations</w:t>
+      </w:r>
+    </w:p>
+    <w:p>
+      <w:pPr>
+        <w:rPr>
+          <w:rFonts w:ascii="Times New Roman" w:hAnsi="Times New Roman" w:cs="Times New Roman"/>
+          <w:sz w:val="24"/>
+          <w:szCs w:val="24"/>
+        </w:rPr>
+      </w:pPr>
+      <w:r>
+        <w:rPr>
+          <w:rFonts w:ascii="Times New Roman" w:hAnsi="Times New Roman" w:cs="Times New Roman"/>
+          <w:sz w:val="24"/>
+          <w:szCs w:val="24"/>
+        </w:rPr>
+        <w:t>Several limitations must be acknowledged:</w:t>
       </w:r>
     </w:p>
     <w:p>
       <w:pPr>
         <w:numPr>
           <w:ilvl w:val="0"/>
-          <w:numId w:val="22"/>
+          <w:numId w:val="27"/>
         </w:numPr>
         <w:rPr>
           <w:rFonts w:ascii="Times New Roman" w:hAnsi="Times New Roman" w:cs="Times New Roman"/>
@@ -5891,27 +6518,53 @@
       <w:r>
         <w:rPr>
           <w:rFonts w:ascii="Times New Roman" w:hAnsi="Times New Roman" w:cs="Times New Roman"/>
-          <w:b/>
-          <w:bCs/>
-          <w:sz w:val="24"/>
-          <w:szCs w:val="24"/>
-        </w:rPr>
-        <w:t>Larger and more realistic voice datasets</w:t>
-      </w:r>
-      <w:r>
-        <w:rPr>
-          <w:rFonts w:ascii="Times New Roman" w:hAnsi="Times New Roman" w:cs="Times New Roman"/>
-          <w:sz w:val="24"/>
-          <w:szCs w:val="24"/>
-        </w:rPr>
-        <w:t xml:space="preserve"> – collecting real call transcripts or audio features (MFCCs, embeddings) would allow more reliable modeling of phone scams.</w:t>
+          <w:sz w:val="24"/>
+          <w:szCs w:val="24"/>
+        </w:rPr>
+        <w:t xml:space="preserve">The </w:t>
+      </w:r>
+      <w:r>
+        <w:rPr>
+          <w:rFonts w:ascii="Times New Roman" w:hAnsi="Times New Roman" w:cs="Times New Roman"/>
+          <w:b/>
+          <w:bCs/>
+          <w:sz w:val="24"/>
+          <w:szCs w:val="24"/>
+        </w:rPr>
+        <w:t>phone call dataset is very small and synthetic</w:t>
+      </w:r>
+      <w:r>
+        <w:rPr>
+          <w:rFonts w:ascii="Times New Roman" w:hAnsi="Times New Roman" w:cs="Times New Roman"/>
+          <w:sz w:val="24"/>
+          <w:szCs w:val="24"/>
+        </w:rPr>
+        <w:t xml:space="preserve">, meaning results for calls are not statistically robust and should be interpreted as </w:t>
+      </w:r>
+      <w:proofErr w:type="gramStart"/>
+      <w:r>
+        <w:rPr>
+          <w:rFonts w:ascii="Times New Roman" w:hAnsi="Times New Roman" w:cs="Times New Roman"/>
+          <w:sz w:val="24"/>
+          <w:szCs w:val="24"/>
+        </w:rPr>
+        <w:t>a proof</w:t>
+      </w:r>
+      <w:proofErr w:type="gramEnd"/>
+      <w:r>
+        <w:rPr>
+          <w:rFonts w:ascii="Times New Roman" w:hAnsi="Times New Roman" w:cs="Times New Roman"/>
+          <w:sz w:val="24"/>
+          <w:szCs w:val="24"/>
+        </w:rPr>
+        <w:t xml:space="preserve"> of concept.</w:t>
       </w:r>
     </w:p>
     <w:p>
       <w:pPr>
         <w:numPr>
           <w:ilvl w:val="0"/>
-          <w:numId w:val="22"/>
+          <w:numId w:val="27"/>
         </w:numPr>
         <w:rPr>
           <w:rFonts w:ascii="Times New Roman" w:hAnsi="Times New Roman" w:cs="Times New Roman"/>
@@ -5922,28 +6575,35 @@
       <w:r>
         <w:rPr>
           <w:rFonts w:ascii="Times New Roman" w:hAnsi="Times New Roman" w:cs="Times New Roman"/>
-          <w:b/>
-          <w:bCs/>
-          <w:sz w:val="24"/>
-          <w:szCs w:val="24"/>
-        </w:rPr>
-        <w:lastRenderedPageBreak/>
-        <w:t>Advanced language models</w:t>
-      </w:r>
-      <w:r>
-        <w:rPr>
-          <w:rFonts w:ascii="Times New Roman" w:hAnsi="Times New Roman" w:cs="Times New Roman"/>
-          <w:sz w:val="24"/>
-          <w:szCs w:val="24"/>
-        </w:rPr>
-        <w:t xml:space="preserve"> – using transformer-based models such as BERT or domain-specific phishing detectors could improve recall on tricky, low-signal messages. ResearchGate+1</w:t>
+          <w:sz w:val="24"/>
+          <w:szCs w:val="24"/>
+        </w:rPr>
+        <w:t xml:space="preserve">The models rely on </w:t>
+      </w:r>
+      <w:r>
+        <w:rPr>
+          <w:rFonts w:ascii="Times New Roman" w:hAnsi="Times New Roman" w:cs="Times New Roman"/>
+          <w:b/>
+          <w:bCs/>
+          <w:sz w:val="24"/>
+          <w:szCs w:val="24"/>
+        </w:rPr>
+        <w:t>bag-of-words TF–IDF features</w:t>
+      </w:r>
+      <w:r>
+        <w:rPr>
+          <w:rFonts w:ascii="Times New Roman" w:hAnsi="Times New Roman" w:cs="Times New Roman"/>
+          <w:sz w:val="24"/>
+          <w:szCs w:val="24"/>
+        </w:rPr>
+        <w:t>, which cannot fully capture deeper semantics, context, or novel attacker phrasing.</w:t>
       </w:r>
     </w:p>
     <w:p>
       <w:pPr>
         <w:numPr>
           <w:ilvl w:val="0"/>
-          <w:numId w:val="22"/>
+          <w:numId w:val="27"/>
         </w:numPr>
         <w:rPr>
           <w:rFonts w:ascii="Times New Roman" w:hAnsi="Times New Roman" w:cs="Times New Roman"/>
@@ -5954,27 +6614,37 @@
       <w:r>
         <w:rPr>
           <w:rFonts w:ascii="Times New Roman" w:hAnsi="Times New Roman" w:cs="Times New Roman"/>
-          <w:b/>
-          <w:bCs/>
-          <w:sz w:val="24"/>
-          <w:szCs w:val="24"/>
-        </w:rPr>
-        <w:t>Better class balancing</w:t>
-      </w:r>
-      <w:r>
-        <w:rPr>
-          <w:rFonts w:ascii="Times New Roman" w:hAnsi="Times New Roman" w:cs="Times New Roman"/>
-          <w:sz w:val="24"/>
-          <w:szCs w:val="24"/>
-        </w:rPr>
-        <w:t xml:space="preserve"> – techniques such as SMOTE, under-sampling, or cost-sensitive learning could address skewed malicious/benign ratios.</w:t>
+          <w:sz w:val="24"/>
+          <w:szCs w:val="24"/>
+        </w:rPr>
+        <w:t xml:space="preserve">The datasets are primarily </w:t>
+      </w:r>
+      <w:proofErr w:type="gramStart"/>
+      <w:r>
+        <w:rPr>
+          <w:rFonts w:ascii="Times New Roman" w:hAnsi="Times New Roman" w:cs="Times New Roman"/>
+          <w:b/>
+          <w:bCs/>
+          <w:sz w:val="24"/>
+          <w:szCs w:val="24"/>
+        </w:rPr>
+        <w:t>English-language</w:t>
+      </w:r>
+      <w:proofErr w:type="gramEnd"/>
+      <w:r>
+        <w:rPr>
+          <w:rFonts w:ascii="Times New Roman" w:hAnsi="Times New Roman" w:cs="Times New Roman"/>
+          <w:sz w:val="24"/>
+          <w:szCs w:val="24"/>
+        </w:rPr>
+        <w:t>, while real-world attacks are often multilingual.</w:t>
       </w:r>
     </w:p>
     <w:p>
       <w:pPr>
         <w:numPr>
           <w:ilvl w:val="0"/>
-          <w:numId w:val="22"/>
+          <w:numId w:val="27"/>
         </w:numPr>
         <w:rPr>
           <w:rFonts w:ascii="Times New Roman" w:hAnsi="Times New Roman" w:cs="Times New Roman"/>
@@ -5985,27 +6655,126 @@
       <w:r>
         <w:rPr>
           <w:rFonts w:ascii="Times New Roman" w:hAnsi="Times New Roman" w:cs="Times New Roman"/>
-          <w:b/>
-          <w:bCs/>
-          <w:sz w:val="24"/>
-          <w:szCs w:val="24"/>
-        </w:rPr>
-        <w:t>Multi-channel correlation</w:t>
-      </w:r>
-      <w:r>
-        <w:rPr>
-          <w:rFonts w:ascii="Times New Roman" w:hAnsi="Times New Roman" w:cs="Times New Roman"/>
-          <w:sz w:val="24"/>
-          <w:szCs w:val="24"/>
-        </w:rPr>
-        <w:t xml:space="preserve"> – combining signals from SMS, email, and calls (e.g., same phone number and email address) could help identify coordinated campaigns.</w:t>
+          <w:sz w:val="24"/>
+          <w:szCs w:val="24"/>
+        </w:rPr>
+        <w:t>Text-only analysis ignores additional investigative signals such as headers, metadata, user behavior, or audio characteristics.</w:t>
+      </w:r>
+    </w:p>
+    <w:p>
+      <w:pPr>
+        <w:rPr>
+          <w:rFonts w:ascii="Times New Roman" w:hAnsi="Times New Roman" w:cs="Times New Roman"/>
+          <w:sz w:val="24"/>
+          <w:szCs w:val="24"/>
+          <w:lang w:val="ru-RU"/>
+        </w:rPr>
+      </w:pPr>
+      <w:r>
+        <w:rPr>
+          <w:rFonts w:ascii="Times New Roman" w:hAnsi="Times New Roman" w:cs="Times New Roman"/>
+          <w:sz w:val="24"/>
+          <w:szCs w:val="24"/>
+        </w:rPr>
+        <w:t>Despite these constraints, the results demonstrate that even relatively simple models can meaningfully support investigators by rapidly identifying likely social engineering content.</w:t>
+      </w:r>
+    </w:p>
+    <w:p>
+      <w:pPr>
+        <w:rPr>
+          <w:rFonts w:ascii="Times New Roman" w:hAnsi="Times New Roman" w:cs="Times New Roman"/>
+          <w:b/>
+          <w:bCs/>
+          <w:sz w:val="24"/>
+          <w:szCs w:val="24"/>
+        </w:rPr>
+      </w:pPr>
+      <w:r>
+        <w:rPr>
+          <w:rFonts w:ascii="Times New Roman" w:hAnsi="Times New Roman" w:cs="Times New Roman"/>
+          <w:b/>
+          <w:bCs/>
+          <w:sz w:val="24"/>
+          <w:szCs w:val="24"/>
+        </w:rPr>
+        <w:t>6. Conclusion &amp; Future Work</w:t>
+      </w:r>
+    </w:p>
+    <w:p>
+      <w:pPr>
+        <w:rPr>
+          <w:rFonts w:ascii="Times New Roman" w:hAnsi="Times New Roman" w:cs="Times New Roman"/>
+          <w:sz w:val="24"/>
+          <w:szCs w:val="24"/>
+        </w:rPr>
+      </w:pPr>
+      <w:r>
+        <w:rPr>
+          <w:rFonts w:ascii="Times New Roman" w:hAnsi="Times New Roman" w:cs="Times New Roman"/>
+          <w:sz w:val="24"/>
+          <w:szCs w:val="24"/>
+        </w:rPr>
+        <w:t xml:space="preserve">This project presented a </w:t>
+      </w:r>
+      <w:r>
+        <w:rPr>
+          <w:rFonts w:ascii="Times New Roman" w:hAnsi="Times New Roman" w:cs="Times New Roman"/>
+          <w:b/>
+          <w:bCs/>
+          <w:sz w:val="24"/>
+          <w:szCs w:val="24"/>
+        </w:rPr>
+        <w:t>practical and investigation-oriented workflow</w:t>
+      </w:r>
+      <w:r>
+        <w:rPr>
+          <w:rFonts w:ascii="Times New Roman" w:hAnsi="Times New Roman" w:cs="Times New Roman"/>
+          <w:sz w:val="24"/>
+          <w:szCs w:val="24"/>
+        </w:rPr>
+        <w:t xml:space="preserve"> for analyzing social engineering attacks across </w:t>
+      </w:r>
+      <w:r>
+        <w:rPr>
+          <w:rFonts w:ascii="Times New Roman" w:hAnsi="Times New Roman" w:cs="Times New Roman"/>
+          <w:b/>
+          <w:bCs/>
+          <w:sz w:val="24"/>
+          <w:szCs w:val="24"/>
+        </w:rPr>
+        <w:t>SMS, email, and phone calls</w:t>
+      </w:r>
+      <w:r>
+        <w:rPr>
+          <w:rFonts w:ascii="Times New Roman" w:hAnsi="Times New Roman" w:cs="Times New Roman"/>
+          <w:sz w:val="24"/>
+          <w:szCs w:val="24"/>
+        </w:rPr>
+        <w:t xml:space="preserve"> using machine learning techniques.</w:t>
+      </w:r>
+    </w:p>
+    <w:p>
+      <w:pPr>
+        <w:rPr>
+          <w:rFonts w:ascii="Times New Roman" w:hAnsi="Times New Roman" w:cs="Times New Roman"/>
+          <w:sz w:val="24"/>
+          <w:szCs w:val="24"/>
+        </w:rPr>
+      </w:pPr>
+      <w:r>
+        <w:rPr>
+          <w:rFonts w:ascii="Times New Roman" w:hAnsi="Times New Roman" w:cs="Times New Roman"/>
+          <w:sz w:val="24"/>
+          <w:szCs w:val="24"/>
+        </w:rPr>
+        <w:t>Three labeled datasets were integrated into a unified analytical framework, with each channel modeled separately to respect differences in structure and attacker behavior. Using TF–IDF features and classical machine learning models, the system achieved:</w:t>
       </w:r>
     </w:p>
     <w:p>
       <w:pPr>
         <w:numPr>
           <w:ilvl w:val="0"/>
-          <w:numId w:val="22"/>
+          <w:numId w:val="28"/>
         </w:numPr>
         <w:rPr>
           <w:rFonts w:ascii="Times New Roman" w:hAnsi="Times New Roman" w:cs="Times New Roman"/>
@@ -6021,61 +6790,442 @@
           <w:sz w:val="24"/>
           <w:szCs w:val="24"/>
         </w:rPr>
-        <w:t>Explainability tools</w:t>
-      </w:r>
-      <w:r>
-        <w:rPr>
-          <w:rFonts w:ascii="Times New Roman" w:hAnsi="Times New Roman" w:cs="Times New Roman"/>
-          <w:sz w:val="24"/>
-          <w:szCs w:val="24"/>
-        </w:rPr>
-        <w:t xml:space="preserve"> – using feature importance or SHAP values to highlight words contributing to a malicious classification would make the system more transparent for investigators.</w:t>
-      </w:r>
-    </w:p>
-    <w:p>
-      <w:pPr>
-        <w:rPr>
-          <w:rFonts w:ascii="Times New Roman" w:hAnsi="Times New Roman" w:cs="Times New Roman"/>
-          <w:sz w:val="24"/>
-          <w:szCs w:val="24"/>
-          <w:lang w:val="en-US"/>
-        </w:rPr>
-      </w:pPr>
-      <w:r>
-        <w:rPr>
-          <w:rFonts w:ascii="Times New Roman" w:hAnsi="Times New Roman" w:cs="Times New Roman"/>
-          <w:sz w:val="24"/>
-          <w:szCs w:val="24"/>
-        </w:rPr>
-        <w:t>Overall, the project shows how relatively simple ML pipelines can turn raw communication logs into actionable evidence during incident investigations and provide a baseline for more advanced, AI-driven detection systems.</w:t>
-      </w:r>
-    </w:p>
-    <w:p>
-      <w:pPr>
-        <w:rPr>
-          <w:rFonts w:ascii="Times New Roman" w:hAnsi="Times New Roman" w:cs="Times New Roman"/>
-          <w:sz w:val="24"/>
-          <w:szCs w:val="24"/>
-          <w:lang w:val="en-US"/>
-        </w:rPr>
-      </w:pPr>
-      <w:r>
-        <w:rPr>
-          <w:rFonts w:ascii="Times New Roman" w:hAnsi="Times New Roman" w:cs="Times New Roman"/>
-          <w:sz w:val="24"/>
-          <w:szCs w:val="24"/>
-          <w:lang w:val="en-US"/>
+        <w:t>Near-perfect performance on phishing email detection</w:t>
+      </w:r>
+      <w:r>
+        <w:rPr>
+          <w:rFonts w:ascii="Times New Roman" w:hAnsi="Times New Roman" w:cs="Times New Roman"/>
+          <w:sz w:val="24"/>
+          <w:szCs w:val="24"/>
+        </w:rPr>
+        <w:t>,</w:t>
+      </w:r>
+    </w:p>
+    <w:p>
+      <w:pPr>
+        <w:numPr>
+          <w:ilvl w:val="0"/>
+          <w:numId w:val="28"/>
+        </w:numPr>
+        <w:rPr>
+          <w:rFonts w:ascii="Times New Roman" w:hAnsi="Times New Roman" w:cs="Times New Roman"/>
+          <w:sz w:val="24"/>
+          <w:szCs w:val="24"/>
+        </w:rPr>
+      </w:pPr>
+      <w:r>
+        <w:rPr>
+          <w:rFonts w:ascii="Times New Roman" w:hAnsi="Times New Roman" w:cs="Times New Roman"/>
+          <w:b/>
+          <w:bCs/>
+          <w:sz w:val="24"/>
+          <w:szCs w:val="24"/>
+        </w:rPr>
+        <w:t>Strong performance on SMS spam classification</w:t>
+      </w:r>
+      <w:r>
+        <w:rPr>
+          <w:rFonts w:ascii="Times New Roman" w:hAnsi="Times New Roman" w:cs="Times New Roman"/>
+          <w:sz w:val="24"/>
+          <w:szCs w:val="24"/>
+        </w:rPr>
+        <w:t>,</w:t>
+      </w:r>
+    </w:p>
+    <w:p>
+      <w:pPr>
+        <w:numPr>
+          <w:ilvl w:val="0"/>
+          <w:numId w:val="28"/>
+        </w:numPr>
+        <w:rPr>
+          <w:rFonts w:ascii="Times New Roman" w:hAnsi="Times New Roman" w:cs="Times New Roman"/>
+          <w:sz w:val="24"/>
+          <w:szCs w:val="24"/>
+        </w:rPr>
+      </w:pPr>
+      <w:r>
+        <w:rPr>
+          <w:rFonts w:ascii="Times New Roman" w:hAnsi="Times New Roman" w:cs="Times New Roman"/>
+          <w:b/>
+          <w:bCs/>
+          <w:sz w:val="24"/>
+          <w:szCs w:val="24"/>
+        </w:rPr>
+        <w:t>Reasonable first results on synthetic phone scam data</w:t>
+      </w:r>
+      <w:r>
+        <w:rPr>
+          <w:rFonts w:ascii="Times New Roman" w:hAnsi="Times New Roman" w:cs="Times New Roman"/>
+          <w:sz w:val="24"/>
+          <w:szCs w:val="24"/>
+        </w:rPr>
+        <w:t>, demonstrating extensibility to voice-based attacks.</w:t>
+      </w:r>
+    </w:p>
+    <w:p>
+      <w:pPr>
+        <w:rPr>
+          <w:rFonts w:ascii="Times New Roman" w:hAnsi="Times New Roman" w:cs="Times New Roman"/>
+          <w:sz w:val="24"/>
+          <w:szCs w:val="24"/>
+        </w:rPr>
+      </w:pPr>
+      <w:r>
+        <w:rPr>
+          <w:rFonts w:ascii="Times New Roman" w:hAnsi="Times New Roman" w:cs="Times New Roman"/>
+          <w:sz w:val="24"/>
+          <w:szCs w:val="24"/>
+        </w:rPr>
+        <w:t xml:space="preserve">Beyond raw performance metrics, the analysis of high-risk messages revealed </w:t>
+      </w:r>
+      <w:r>
+        <w:rPr>
+          <w:rFonts w:ascii="Times New Roman" w:hAnsi="Times New Roman" w:cs="Times New Roman"/>
+          <w:b/>
+          <w:bCs/>
+          <w:sz w:val="24"/>
+          <w:szCs w:val="24"/>
+        </w:rPr>
+        <w:t>consistent attacker tactics</w:t>
+      </w:r>
+      <w:r>
+        <w:rPr>
+          <w:rFonts w:ascii="Times New Roman" w:hAnsi="Times New Roman" w:cs="Times New Roman"/>
+          <w:sz w:val="24"/>
+          <w:szCs w:val="24"/>
+        </w:rPr>
+        <w:t xml:space="preserve"> such as urgency, impersonation, and action-driven language. These findings can directly support </w:t>
+      </w:r>
+      <w:r>
+        <w:rPr>
+          <w:rFonts w:ascii="Times New Roman" w:hAnsi="Times New Roman" w:cs="Times New Roman"/>
+          <w:b/>
+          <w:bCs/>
+          <w:sz w:val="24"/>
+          <w:szCs w:val="24"/>
+        </w:rPr>
+        <w:t>incident investigation, evidence collection, and analyst decision-making</w:t>
+      </w:r>
+      <w:r>
+        <w:rPr>
+          <w:rFonts w:ascii="Times New Roman" w:hAnsi="Times New Roman" w:cs="Times New Roman"/>
+          <w:sz w:val="24"/>
+          <w:szCs w:val="24"/>
+        </w:rPr>
+        <w:t>.</w:t>
+      </w:r>
+    </w:p>
+    <w:p>
+      <w:pPr>
+        <w:rPr>
+          <w:rFonts w:ascii="Times New Roman" w:hAnsi="Times New Roman" w:cs="Times New Roman"/>
+          <w:sz w:val="24"/>
+          <w:szCs w:val="24"/>
+        </w:rPr>
+      </w:pPr>
+      <w:r>
+        <w:rPr>
+          <w:rFonts w:ascii="Times New Roman" w:hAnsi="Times New Roman" w:cs="Times New Roman"/>
+          <w:sz w:val="24"/>
+          <w:szCs w:val="24"/>
+        </w:rPr>
+        <w:lastRenderedPageBreak/>
+        <w:t xml:space="preserve">Overall, the project shows that </w:t>
+      </w:r>
+      <w:r>
+        <w:rPr>
+          <w:rFonts w:ascii="Times New Roman" w:hAnsi="Times New Roman" w:cs="Times New Roman"/>
+          <w:b/>
+          <w:bCs/>
+          <w:sz w:val="24"/>
+          <w:szCs w:val="24"/>
+        </w:rPr>
+        <w:t>simple, interpretable ML pipelines</w:t>
+      </w:r>
+      <w:r>
+        <w:rPr>
+          <w:rFonts w:ascii="Times New Roman" w:hAnsi="Times New Roman" w:cs="Times New Roman"/>
+          <w:sz w:val="24"/>
+          <w:szCs w:val="24"/>
+        </w:rPr>
+        <w:t xml:space="preserve"> can transform raw communication logs into </w:t>
+      </w:r>
+      <w:r>
+        <w:rPr>
+          <w:rFonts w:ascii="Times New Roman" w:hAnsi="Times New Roman" w:cs="Times New Roman"/>
+          <w:b/>
+          <w:bCs/>
+          <w:sz w:val="24"/>
+          <w:szCs w:val="24"/>
+        </w:rPr>
+        <w:t>actionable investigative insights</w:t>
+      </w:r>
+      <w:r>
+        <w:rPr>
+          <w:rFonts w:ascii="Times New Roman" w:hAnsi="Times New Roman" w:cs="Times New Roman"/>
+          <w:sz w:val="24"/>
+          <w:szCs w:val="24"/>
+        </w:rPr>
+        <w:t>, serving as a strong baseline for more advanced detection systems.</w:t>
+      </w:r>
+    </w:p>
+    <w:p>
+      <w:pPr>
+        <w:rPr>
+          <w:rFonts w:ascii="Times New Roman" w:hAnsi="Times New Roman" w:cs="Times New Roman"/>
+          <w:b/>
+          <w:bCs/>
+          <w:sz w:val="24"/>
+          <w:szCs w:val="24"/>
+        </w:rPr>
+      </w:pPr>
+      <w:r>
+        <w:rPr>
+          <w:rFonts w:ascii="Times New Roman" w:hAnsi="Times New Roman" w:cs="Times New Roman"/>
+          <w:b/>
+          <w:bCs/>
+          <w:sz w:val="24"/>
+          <w:szCs w:val="24"/>
+        </w:rPr>
+        <w:t>Future Work</w:t>
+      </w:r>
+    </w:p>
+    <w:p>
+      <w:pPr>
+        <w:rPr>
+          <w:rFonts w:ascii="Times New Roman" w:hAnsi="Times New Roman" w:cs="Times New Roman"/>
+          <w:sz w:val="24"/>
+          <w:szCs w:val="24"/>
+        </w:rPr>
+      </w:pPr>
+      <w:r>
+        <w:rPr>
+          <w:rFonts w:ascii="Times New Roman" w:hAnsi="Times New Roman" w:cs="Times New Roman"/>
+          <w:sz w:val="24"/>
+          <w:szCs w:val="24"/>
+        </w:rPr>
+        <w:t>Several directions can further strengthen this approach:</w:t>
+      </w:r>
+    </w:p>
+    <w:p>
+      <w:pPr>
+        <w:numPr>
+          <w:ilvl w:val="0"/>
+          <w:numId w:val="29"/>
+        </w:numPr>
+        <w:rPr>
+          <w:rFonts w:ascii="Times New Roman" w:hAnsi="Times New Roman" w:cs="Times New Roman"/>
+          <w:sz w:val="24"/>
+          <w:szCs w:val="24"/>
+        </w:rPr>
+      </w:pPr>
+      <w:r>
+        <w:rPr>
+          <w:rFonts w:ascii="Times New Roman" w:hAnsi="Times New Roman" w:cs="Times New Roman"/>
+          <w:b/>
+          <w:bCs/>
+          <w:sz w:val="24"/>
+          <w:szCs w:val="24"/>
+        </w:rPr>
+        <w:t>Larger and realistic call datasets</w:t>
+      </w:r>
+      <w:r>
+        <w:rPr>
+          <w:rFonts w:ascii="Times New Roman" w:hAnsi="Times New Roman" w:cs="Times New Roman"/>
+          <w:sz w:val="24"/>
+          <w:szCs w:val="24"/>
         </w:rPr>
         <w:br/>
-      </w:r>
-      <w:r>
-        <w:rPr>
-          <w:rFonts w:ascii="Times New Roman" w:hAnsi="Times New Roman" w:cs="Times New Roman"/>
-          <w:b/>
-          <w:bCs/>
-          <w:sz w:val="24"/>
-          <w:szCs w:val="24"/>
-          <w:lang w:val="en-US"/>
+        <w:t>Incorporating real call transcripts or audio-based features (e.g., MFCCs, speaker behavior) would significantly improve phone scam detection.</w:t>
+      </w:r>
+    </w:p>
+    <w:p>
+      <w:pPr>
+        <w:numPr>
+          <w:ilvl w:val="0"/>
+          <w:numId w:val="29"/>
+        </w:numPr>
+        <w:rPr>
+          <w:rFonts w:ascii="Times New Roman" w:hAnsi="Times New Roman" w:cs="Times New Roman"/>
+          <w:sz w:val="24"/>
+          <w:szCs w:val="24"/>
+        </w:rPr>
+      </w:pPr>
+      <w:r>
+        <w:rPr>
+          <w:rFonts w:ascii="Times New Roman" w:hAnsi="Times New Roman" w:cs="Times New Roman"/>
+          <w:b/>
+          <w:bCs/>
+          <w:sz w:val="24"/>
+          <w:szCs w:val="24"/>
+        </w:rPr>
+        <w:t>Advanced language models</w:t>
+      </w:r>
+      <w:r>
+        <w:rPr>
+          <w:rFonts w:ascii="Times New Roman" w:hAnsi="Times New Roman" w:cs="Times New Roman"/>
+          <w:sz w:val="24"/>
+          <w:szCs w:val="24"/>
+        </w:rPr>
+        <w:br/>
+        <w:t>Transformer-based models such as BERT or domain-specific phishing detectors could improve recall on subtle or low-signal attacks.</w:t>
+      </w:r>
+    </w:p>
+    <w:p>
+      <w:pPr>
+        <w:numPr>
+          <w:ilvl w:val="0"/>
+          <w:numId w:val="29"/>
+        </w:numPr>
+        <w:rPr>
+          <w:rFonts w:ascii="Times New Roman" w:hAnsi="Times New Roman" w:cs="Times New Roman"/>
+          <w:sz w:val="24"/>
+          <w:szCs w:val="24"/>
+        </w:rPr>
+      </w:pPr>
+      <w:r>
+        <w:rPr>
+          <w:rFonts w:ascii="Times New Roman" w:hAnsi="Times New Roman" w:cs="Times New Roman"/>
+          <w:b/>
+          <w:bCs/>
+          <w:sz w:val="24"/>
+          <w:szCs w:val="24"/>
+        </w:rPr>
+        <w:t>Handling class imbalance</w:t>
+      </w:r>
+      <w:r>
+        <w:rPr>
+          <w:rFonts w:ascii="Times New Roman" w:hAnsi="Times New Roman" w:cs="Times New Roman"/>
+          <w:sz w:val="24"/>
+          <w:szCs w:val="24"/>
+        </w:rPr>
+        <w:br/>
+        <w:t>Techniques such as class weighting, resampling, or cost-sensitive learning could better reflect real-world threat distributions.</w:t>
+      </w:r>
+    </w:p>
+    <w:p>
+      <w:pPr>
+        <w:numPr>
+          <w:ilvl w:val="0"/>
+          <w:numId w:val="29"/>
+        </w:numPr>
+        <w:rPr>
+          <w:rFonts w:ascii="Times New Roman" w:hAnsi="Times New Roman" w:cs="Times New Roman"/>
+          <w:sz w:val="24"/>
+          <w:szCs w:val="24"/>
+        </w:rPr>
+      </w:pPr>
+      <w:r>
+        <w:rPr>
+          <w:rFonts w:ascii="Times New Roman" w:hAnsi="Times New Roman" w:cs="Times New Roman"/>
+          <w:b/>
+          <w:bCs/>
+          <w:sz w:val="24"/>
+          <w:szCs w:val="24"/>
+        </w:rPr>
+        <w:t>Multi-channel correlation</w:t>
+      </w:r>
+      <w:r>
+        <w:rPr>
+          <w:rFonts w:ascii="Times New Roman" w:hAnsi="Times New Roman" w:cs="Times New Roman"/>
+          <w:sz w:val="24"/>
+          <w:szCs w:val="24"/>
+        </w:rPr>
+        <w:br/>
+        <w:t>Linking SMS, email, and call signals (e.g., shared phone numbers or domains) could help identify coordinated attack campaigns.</w:t>
+      </w:r>
+    </w:p>
+    <w:p>
+      <w:pPr>
+        <w:numPr>
+          <w:ilvl w:val="0"/>
+          <w:numId w:val="29"/>
+        </w:numPr>
+        <w:rPr>
+          <w:rFonts w:ascii="Times New Roman" w:hAnsi="Times New Roman" w:cs="Times New Roman"/>
+          <w:sz w:val="24"/>
+          <w:szCs w:val="24"/>
+        </w:rPr>
+      </w:pPr>
+      <w:r>
+        <w:rPr>
+          <w:rFonts w:ascii="Times New Roman" w:hAnsi="Times New Roman" w:cs="Times New Roman"/>
+          <w:b/>
+          <w:bCs/>
+          <w:sz w:val="24"/>
+          <w:szCs w:val="24"/>
+        </w:rPr>
+        <w:t>Explainability and analyst support</w:t>
+      </w:r>
+      <w:r>
+        <w:rPr>
+          <w:rFonts w:ascii="Times New Roman" w:hAnsi="Times New Roman" w:cs="Times New Roman"/>
+          <w:sz w:val="24"/>
+          <w:szCs w:val="24"/>
+        </w:rPr>
+        <w:br/>
+        <w:t>Feature importance analysis or SHAP-based explanations could further enhance transparency and trust for investigators.</w:t>
+      </w:r>
+    </w:p>
+    <w:p>
+      <w:pPr>
+        <w:rPr>
+          <w:rFonts w:ascii="Times New Roman" w:hAnsi="Times New Roman" w:cs="Times New Roman"/>
+          <w:sz w:val="24"/>
+          <w:szCs w:val="24"/>
+        </w:rPr>
+      </w:pPr>
+      <w:r>
+        <w:rPr>
+          <w:rFonts w:ascii="Times New Roman" w:hAnsi="Times New Roman" w:cs="Times New Roman"/>
+          <w:sz w:val="24"/>
+          <w:szCs w:val="24"/>
+        </w:rPr>
+        <w:t xml:space="preserve">In conclusion, this work demonstrates how machine learning can effectively </w:t>
+      </w:r>
+      <w:r>
+        <w:rPr>
+          <w:rFonts w:ascii="Times New Roman" w:hAnsi="Times New Roman" w:cs="Times New Roman"/>
+          <w:b/>
+          <w:bCs/>
+          <w:sz w:val="24"/>
+          <w:szCs w:val="24"/>
+        </w:rPr>
+        <w:t>augment IT incident investigation</w:t>
+      </w:r>
+      <w:r>
+        <w:rPr>
+          <w:rFonts w:ascii="Times New Roman" w:hAnsi="Times New Roman" w:cs="Times New Roman"/>
+          <w:sz w:val="24"/>
+          <w:szCs w:val="24"/>
+        </w:rPr>
+        <w:t>, providing timely detection, prioritization, and insight into social engineering threats while keeping the human analyst at the center of the decision-making process.</w:t>
+      </w:r>
+    </w:p>
+    <w:p>
+      <w:pPr>
+        <w:rPr>
+          <w:rFonts w:ascii="Times New Roman" w:hAnsi="Times New Roman" w:cs="Times New Roman"/>
+          <w:sz w:val="24"/>
+          <w:szCs w:val="24"/>
+        </w:rPr>
+      </w:pPr>
+      <w:r>
+        <w:rPr>
+          <w:rFonts w:ascii="Times New Roman" w:hAnsi="Times New Roman" w:cs="Times New Roman"/>
+          <w:sz w:val="24"/>
+          <w:szCs w:val="24"/>
+        </w:rPr>
+        <w:br/>
+      </w:r>
+      <w:r>
+        <w:rPr>
+          <w:rFonts w:ascii="Times New Roman" w:hAnsi="Times New Roman" w:cs="Times New Roman"/>
+          <w:b/>
+          <w:bCs/>
+          <w:sz w:val="24"/>
+          <w:szCs w:val="24"/>
         </w:rPr>
         <w:t>References</w:t>
       </w:r>
@@ -6101,7 +7251,6 @@
           <w:rFonts w:ascii="Times New Roman" w:hAnsi="Times New Roman" w:cs="Times New Roman"/>
           <w:sz w:val="24"/>
           <w:szCs w:val="24"/>
-          <w:lang w:val="en-US"/>
         </w:rPr>
         <w:t xml:space="preserve"> </w:t>
       </w:r>
@@ -6138,7 +7287,6 @@
           <w:rFonts w:ascii="Times New Roman" w:hAnsi="Times New Roman" w:cs="Times New Roman"/>
           <w:sz w:val="24"/>
           <w:szCs w:val="24"/>
-          <w:lang w:val="en-US"/>
         </w:rPr>
         <w:t xml:space="preserve"> </w:t>
       </w:r>
@@ -6168,17 +7316,15 @@
           <w:rFonts w:ascii="Times New Roman" w:hAnsi="Times New Roman" w:cs="Times New Roman"/>
           <w:sz w:val="24"/>
           <w:szCs w:val="24"/>
-          <w:lang w:val="en-US"/>
-        </w:rPr>
-      </w:pPr>
-    </w:p>
-    <w:p>
-      <w:pPr>
-        <w:rPr>
-          <w:rFonts w:ascii="Times New Roman" w:hAnsi="Times New Roman" w:cs="Times New Roman"/>
-          <w:sz w:val="24"/>
-          <w:szCs w:val="24"/>
-          <w:lang w:val="en-US"/>
+        </w:rPr>
+      </w:pPr>
+    </w:p>
+    <w:p>
+      <w:pPr>
+        <w:rPr>
+          <w:rFonts w:ascii="Times New Roman" w:hAnsi="Times New Roman" w:cs="Times New Roman"/>
+          <w:sz w:val="24"/>
+          <w:szCs w:val="24"/>
         </w:rPr>
       </w:pPr>
     </w:p>
@@ -7170,6 +8316,155 @@
     </w:lvl>
   </w:abstractNum>
   <w:abstractNum w:abstractNumId="7" w15:restartNumberingAfterBreak="0">
+    <w:nsid w:val="1DC011C9"/>
+    <w:multiLevelType w:val="multilevel"/>
+    <w:tmpl w:val="DC94D61C"/>
+    <w:lvl w:ilvl="0">
+      <w:start w:val="1"/>
+      <w:numFmt w:val="bullet"/>
+      <w:lvlText w:val=""/>
+      <w:lvlJc w:val="left"/>
+      <w:pPr>
+        <w:tabs>
+          <w:tab w:val="num" w:pos="720"/>
+        </w:tabs>
+        <w:ind w:left="720" w:hanging="360"/>
+      </w:pPr>
+      <w:rPr>
+        <w:rFonts w:ascii="Symbol" w:hAnsi="Symbol" w:hint="default"/>
+        <w:sz w:val="20"/>
+      </w:rPr>
+    </w:lvl>
+    <w:lvl w:ilvl="1" w:tentative="1">
+      <w:start w:val="1"/>
+      <w:numFmt w:val="bullet"/>
+      <w:lvlText w:val="o"/>
+      <w:lvlJc w:val="left"/>
+      <w:pPr>
+        <w:tabs>
+          <w:tab w:val="num" w:pos="1440"/>
+        </w:tabs>
+        <w:ind w:left="1440" w:hanging="360"/>
+      </w:pPr>
+      <w:rPr>
+        <w:rFonts w:ascii="Courier New" w:hAnsi="Courier New" w:hint="default"/>
+        <w:sz w:val="20"/>
+      </w:rPr>
+    </w:lvl>
+    <w:lvl w:ilvl="2" w:tentative="1">
+      <w:start w:val="1"/>
+      <w:numFmt w:val="bullet"/>
+      <w:lvlText w:val=""/>
+      <w:lvlJc w:val="left"/>
+      <w:pPr>
+        <w:tabs>
+          <w:tab w:val="num" w:pos="2160"/>
+        </w:tabs>
+        <w:ind w:left="2160" w:hanging="360"/>
+      </w:pPr>
+      <w:rPr>
+        <w:rFonts w:ascii="Wingdings" w:hAnsi="Wingdings" w:hint="default"/>
+        <w:sz w:val="20"/>
+      </w:rPr>
+    </w:lvl>
+    <w:lvl w:ilvl="3" w:tentative="1">
+      <w:start w:val="1"/>
+      <w:numFmt w:val="bullet"/>
+      <w:lvlText w:val=""/>
+      <w:lvlJc w:val="left"/>
+      <w:pPr>
+        <w:tabs>
+          <w:tab w:val="num" w:pos="2880"/>
+        </w:tabs>
+        <w:ind w:left="2880" w:hanging="360"/>
+      </w:pPr>
+      <w:rPr>
+        <w:rFonts w:ascii="Wingdings" w:hAnsi="Wingdings" w:hint="default"/>
+        <w:sz w:val="20"/>
+      </w:rPr>
+    </w:lvl>
+    <w:lvl w:ilvl="4" w:tentative="1">
+      <w:start w:val="1"/>
+      <w:numFmt w:val="bullet"/>
+      <w:lvlText w:val=""/>
+      <w:lvlJc w:val="left"/>
+      <w:pPr>
+        <w:tabs>
+          <w:tab w:val="num" w:pos="3600"/>
+        </w:tabs>
+        <w:ind w:left="3600" w:hanging="360"/>
+      </w:pPr>
+      <w:rPr>
+        <w:rFonts w:ascii="Wingdings" w:hAnsi="Wingdings" w:hint="default"/>
+        <w:sz w:val="20"/>
+      </w:rPr>
+    </w:lvl>
+    <w:lvl w:ilvl="5" w:tentative="1">
+      <w:start w:val="1"/>
+      <w:numFmt w:val="bullet"/>
+      <w:lvlText w:val=""/>
+      <w:lvlJc w:val="left"/>
+      <w:pPr>
+        <w:tabs>
+          <w:tab w:val="num" w:pos="4320"/>
+        </w:tabs>
+        <w:ind w:left="4320" w:hanging="360"/>
+      </w:pPr>
+      <w:rPr>
+        <w:rFonts w:ascii="Wingdings" w:hAnsi="Wingdings" w:hint="default"/>
+        <w:sz w:val="20"/>
+      </w:rPr>
+    </w:lvl>
+    <w:lvl w:ilvl="6" w:tentative="1">
+      <w:start w:val="1"/>
+      <w:numFmt w:val="bullet"/>
+      <w:lvlText w:val=""/>
+      <w:lvlJc w:val="left"/>
+      <w:pPr>
+        <w:tabs>
+          <w:tab w:val="num" w:pos="5040"/>
+        </w:tabs>
+        <w:ind w:left="5040" w:hanging="360"/>
+      </w:pPr>
+      <w:rPr>
+        <w:rFonts w:ascii="Wingdings" w:hAnsi="Wingdings" w:hint="default"/>
+        <w:sz w:val="20"/>
+      </w:rPr>
+    </w:lvl>
+    <w:lvl w:ilvl="7" w:tentative="1">
+      <w:start w:val="1"/>
+      <w:numFmt w:val="bullet"/>
+      <w:lvlText w:val=""/>
+      <w:lvlJc w:val="left"/>
+      <w:pPr>
+        <w:tabs>
+          <w:tab w:val="num" w:pos="5760"/>
+        </w:tabs>
+        <w:ind w:left="5760" w:hanging="360"/>
+      </w:pPr>
+      <w:rPr>
+        <w:rFonts w:ascii="Wingdings" w:hAnsi="Wingdings" w:hint="default"/>
+        <w:sz w:val="20"/>
+      </w:rPr>
+    </w:lvl>
+    <w:lvl w:ilvl="8" w:tentative="1">
+      <w:start w:val="1"/>
+      <w:numFmt w:val="bullet"/>
+      <w:lvlText w:val=""/>
+      <w:lvlJc w:val="left"/>
+      <w:pPr>
+        <w:tabs>
+          <w:tab w:val="num" w:pos="6480"/>
+        </w:tabs>
+        <w:ind w:left="6480" w:hanging="360"/>
+      </w:pPr>
+      <w:rPr>
+        <w:rFonts w:ascii="Wingdings" w:hAnsi="Wingdings" w:hint="default"/>
+        <w:sz w:val="20"/>
+      </w:rPr>
+    </w:lvl>
+  </w:abstractNum>
+  <w:abstractNum w:abstractNumId="8" w15:restartNumberingAfterBreak="0">
     <w:nsid w:val="236D5217"/>
     <w:multiLevelType w:val="multilevel"/>
     <w:tmpl w:val="1D22294E"/>
@@ -7318,7 +8613,7 @@
       </w:rPr>
     </w:lvl>
   </w:abstractNum>
-  <w:abstractNum w:abstractNumId="8" w15:restartNumberingAfterBreak="0">
+  <w:abstractNum w:abstractNumId="9" w15:restartNumberingAfterBreak="0">
     <w:nsid w:val="2F9D5BAA"/>
     <w:multiLevelType w:val="multilevel"/>
     <w:tmpl w:val="8DEACB08"/>
@@ -7435,7 +8730,305 @@
       </w:pPr>
     </w:lvl>
   </w:abstractNum>
-  <w:abstractNum w:abstractNumId="9" w15:restartNumberingAfterBreak="0">
+  <w:abstractNum w:abstractNumId="10" w15:restartNumberingAfterBreak="0">
+    <w:nsid w:val="2FF46BE8"/>
+    <w:multiLevelType w:val="multilevel"/>
+    <w:tmpl w:val="BEBCE394"/>
+    <w:lvl w:ilvl="0">
+      <w:start w:val="1"/>
+      <w:numFmt w:val="bullet"/>
+      <w:lvlText w:val=""/>
+      <w:lvlJc w:val="left"/>
+      <w:pPr>
+        <w:tabs>
+          <w:tab w:val="num" w:pos="720"/>
+        </w:tabs>
+        <w:ind w:left="720" w:hanging="360"/>
+      </w:pPr>
+      <w:rPr>
+        <w:rFonts w:ascii="Symbol" w:hAnsi="Symbol" w:hint="default"/>
+        <w:sz w:val="20"/>
+      </w:rPr>
+    </w:lvl>
+    <w:lvl w:ilvl="1" w:tentative="1">
+      <w:start w:val="1"/>
+      <w:numFmt w:val="bullet"/>
+      <w:lvlText w:val="o"/>
+      <w:lvlJc w:val="left"/>
+      <w:pPr>
+        <w:tabs>
+          <w:tab w:val="num" w:pos="1440"/>
+        </w:tabs>
+        <w:ind w:left="1440" w:hanging="360"/>
+      </w:pPr>
+      <w:rPr>
+        <w:rFonts w:ascii="Courier New" w:hAnsi="Courier New" w:hint="default"/>
+        <w:sz w:val="20"/>
+      </w:rPr>
+    </w:lvl>
+    <w:lvl w:ilvl="2" w:tentative="1">
+      <w:start w:val="1"/>
+      <w:numFmt w:val="bullet"/>
+      <w:lvlText w:val=""/>
+      <w:lvlJc w:val="left"/>
+      <w:pPr>
+        <w:tabs>
+          <w:tab w:val="num" w:pos="2160"/>
+        </w:tabs>
+        <w:ind w:left="2160" w:hanging="360"/>
+      </w:pPr>
+      <w:rPr>
+        <w:rFonts w:ascii="Wingdings" w:hAnsi="Wingdings" w:hint="default"/>
+        <w:sz w:val="20"/>
+      </w:rPr>
+    </w:lvl>
+    <w:lvl w:ilvl="3" w:tentative="1">
+      <w:start w:val="1"/>
+      <w:numFmt w:val="bullet"/>
+      <w:lvlText w:val=""/>
+      <w:lvlJc w:val="left"/>
+      <w:pPr>
+        <w:tabs>
+          <w:tab w:val="num" w:pos="2880"/>
+        </w:tabs>
+        <w:ind w:left="2880" w:hanging="360"/>
+      </w:pPr>
+      <w:rPr>
+        <w:rFonts w:ascii="Wingdings" w:hAnsi="Wingdings" w:hint="default"/>
+        <w:sz w:val="20"/>
+      </w:rPr>
+    </w:lvl>
+    <w:lvl w:ilvl="4" w:tentative="1">
+      <w:start w:val="1"/>
+      <w:numFmt w:val="bullet"/>
+      <w:lvlText w:val=""/>
+      <w:lvlJc w:val="left"/>
+      <w:pPr>
+        <w:tabs>
+          <w:tab w:val="num" w:pos="3600"/>
+        </w:tabs>
+        <w:ind w:left="3600" w:hanging="360"/>
+      </w:pPr>
+      <w:rPr>
+        <w:rFonts w:ascii="Wingdings" w:hAnsi="Wingdings" w:hint="default"/>
+        <w:sz w:val="20"/>
+      </w:rPr>
+    </w:lvl>
+    <w:lvl w:ilvl="5" w:tentative="1">
+      <w:start w:val="1"/>
+      <w:numFmt w:val="bullet"/>
+      <w:lvlText w:val=""/>
+      <w:lvlJc w:val="left"/>
+      <w:pPr>
+        <w:tabs>
+          <w:tab w:val="num" w:pos="4320"/>
+        </w:tabs>
+        <w:ind w:left="4320" w:hanging="360"/>
+      </w:pPr>
+      <w:rPr>
+        <w:rFonts w:ascii="Wingdings" w:hAnsi="Wingdings" w:hint="default"/>
+        <w:sz w:val="20"/>
+      </w:rPr>
+    </w:lvl>
+    <w:lvl w:ilvl="6" w:tentative="1">
+      <w:start w:val="1"/>
+      <w:numFmt w:val="bullet"/>
+      <w:lvlText w:val=""/>
+      <w:lvlJc w:val="left"/>
+      <w:pPr>
+        <w:tabs>
+          <w:tab w:val="num" w:pos="5040"/>
+        </w:tabs>
+        <w:ind w:left="5040" w:hanging="360"/>
+      </w:pPr>
+      <w:rPr>
+        <w:rFonts w:ascii="Wingdings" w:hAnsi="Wingdings" w:hint="default"/>
+        <w:sz w:val="20"/>
+      </w:rPr>
+    </w:lvl>
+    <w:lvl w:ilvl="7" w:tentative="1">
+      <w:start w:val="1"/>
+      <w:numFmt w:val="bullet"/>
+      <w:lvlText w:val=""/>
+      <w:lvlJc w:val="left"/>
+      <w:pPr>
+        <w:tabs>
+          <w:tab w:val="num" w:pos="5760"/>
+        </w:tabs>
+        <w:ind w:left="5760" w:hanging="360"/>
+      </w:pPr>
+      <w:rPr>
+        <w:rFonts w:ascii="Wingdings" w:hAnsi="Wingdings" w:hint="default"/>
+        <w:sz w:val="20"/>
+      </w:rPr>
+    </w:lvl>
+    <w:lvl w:ilvl="8" w:tentative="1">
+      <w:start w:val="1"/>
+      <w:numFmt w:val="bullet"/>
+      <w:lvlText w:val=""/>
+      <w:lvlJc w:val="left"/>
+      <w:pPr>
+        <w:tabs>
+          <w:tab w:val="num" w:pos="6480"/>
+        </w:tabs>
+        <w:ind w:left="6480" w:hanging="360"/>
+      </w:pPr>
+      <w:rPr>
+        <w:rFonts w:ascii="Wingdings" w:hAnsi="Wingdings" w:hint="default"/>
+        <w:sz w:val="20"/>
+      </w:rPr>
+    </w:lvl>
+  </w:abstractNum>
+  <w:abstractNum w:abstractNumId="11" w15:restartNumberingAfterBreak="0">
+    <w:nsid w:val="3BBB449C"/>
+    <w:multiLevelType w:val="multilevel"/>
+    <w:tmpl w:val="9D2AF31C"/>
+    <w:lvl w:ilvl="0">
+      <w:start w:val="1"/>
+      <w:numFmt w:val="bullet"/>
+      <w:lvlText w:val=""/>
+      <w:lvlJc w:val="left"/>
+      <w:pPr>
+        <w:tabs>
+          <w:tab w:val="num" w:pos="720"/>
+        </w:tabs>
+        <w:ind w:left="720" w:hanging="360"/>
+      </w:pPr>
+      <w:rPr>
+        <w:rFonts w:ascii="Symbol" w:hAnsi="Symbol" w:hint="default"/>
+        <w:sz w:val="20"/>
+      </w:rPr>
+    </w:lvl>
+    <w:lvl w:ilvl="1" w:tentative="1">
+      <w:start w:val="1"/>
+      <w:numFmt w:val="bullet"/>
+      <w:lvlText w:val="o"/>
+      <w:lvlJc w:val="left"/>
+      <w:pPr>
+        <w:tabs>
+          <w:tab w:val="num" w:pos="1440"/>
+        </w:tabs>
+        <w:ind w:left="1440" w:hanging="360"/>
+      </w:pPr>
+      <w:rPr>
+        <w:rFonts w:ascii="Courier New" w:hAnsi="Courier New" w:hint="default"/>
+        <w:sz w:val="20"/>
+      </w:rPr>
+    </w:lvl>
+    <w:lvl w:ilvl="2" w:tentative="1">
+      <w:start w:val="1"/>
+      <w:numFmt w:val="bullet"/>
+      <w:lvlText w:val=""/>
+      <w:lvlJc w:val="left"/>
+      <w:pPr>
+        <w:tabs>
+          <w:tab w:val="num" w:pos="2160"/>
+        </w:tabs>
+        <w:ind w:left="2160" w:hanging="360"/>
+      </w:pPr>
+      <w:rPr>
+        <w:rFonts w:ascii="Wingdings" w:hAnsi="Wingdings" w:hint="default"/>
+        <w:sz w:val="20"/>
+      </w:rPr>
+    </w:lvl>
+    <w:lvl w:ilvl="3" w:tentative="1">
+      <w:start w:val="1"/>
+      <w:numFmt w:val="bullet"/>
+      <w:lvlText w:val=""/>
+      <w:lvlJc w:val="left"/>
+      <w:pPr>
+        <w:tabs>
+          <w:tab w:val="num" w:pos="2880"/>
+        </w:tabs>
+        <w:ind w:left="2880" w:hanging="360"/>
+      </w:pPr>
+      <w:rPr>
+        <w:rFonts w:ascii="Wingdings" w:hAnsi="Wingdings" w:hint="default"/>
+        <w:sz w:val="20"/>
+      </w:rPr>
+    </w:lvl>
+    <w:lvl w:ilvl="4" w:tentative="1">
+      <w:start w:val="1"/>
+      <w:numFmt w:val="bullet"/>
+      <w:lvlText w:val=""/>
+      <w:lvlJc w:val="left"/>
+      <w:pPr>
+        <w:tabs>
+          <w:tab w:val="num" w:pos="3600"/>
+        </w:tabs>
+        <w:ind w:left="3600" w:hanging="360"/>
+      </w:pPr>
+      <w:rPr>
+        <w:rFonts w:ascii="Wingdings" w:hAnsi="Wingdings" w:hint="default"/>
+        <w:sz w:val="20"/>
+      </w:rPr>
+    </w:lvl>
+    <w:lvl w:ilvl="5" w:tentative="1">
+      <w:start w:val="1"/>
+      <w:numFmt w:val="bullet"/>
+      <w:lvlText w:val=""/>
+      <w:lvlJc w:val="left"/>
+      <w:pPr>
+        <w:tabs>
+          <w:tab w:val="num" w:pos="4320"/>
+        </w:tabs>
+        <w:ind w:left="4320" w:hanging="360"/>
+      </w:pPr>
+      <w:rPr>
+        <w:rFonts w:ascii="Wingdings" w:hAnsi="Wingdings" w:hint="default"/>
+        <w:sz w:val="20"/>
+      </w:rPr>
+    </w:lvl>
+    <w:lvl w:ilvl="6" w:tentative="1">
+      <w:start w:val="1"/>
+      <w:numFmt w:val="bullet"/>
+      <w:lvlText w:val=""/>
+      <w:lvlJc w:val="left"/>
+      <w:pPr>
+        <w:tabs>
+          <w:tab w:val="num" w:pos="5040"/>
+        </w:tabs>
+        <w:ind w:left="5040" w:hanging="360"/>
+      </w:pPr>
+      <w:rPr>
+        <w:rFonts w:ascii="Wingdings" w:hAnsi="Wingdings" w:hint="default"/>
+        <w:sz w:val="20"/>
+      </w:rPr>
+    </w:lvl>
+    <w:lvl w:ilvl="7" w:tentative="1">
+      <w:start w:val="1"/>
+      <w:numFmt w:val="bullet"/>
+      <w:lvlText w:val=""/>
+      <w:lvlJc w:val="left"/>
+      <w:pPr>
+        <w:tabs>
+          <w:tab w:val="num" w:pos="5760"/>
+        </w:tabs>
+        <w:ind w:left="5760" w:hanging="360"/>
+      </w:pPr>
+      <w:rPr>
+        <w:rFonts w:ascii="Wingdings" w:hAnsi="Wingdings" w:hint="default"/>
+        <w:sz w:val="20"/>
+      </w:rPr>
+    </w:lvl>
+    <w:lvl w:ilvl="8" w:tentative="1">
+      <w:start w:val="1"/>
+      <w:numFmt w:val="bullet"/>
+      <w:lvlText w:val=""/>
+      <w:lvlJc w:val="left"/>
+      <w:pPr>
+        <w:tabs>
+          <w:tab w:val="num" w:pos="6480"/>
+        </w:tabs>
+        <w:ind w:left="6480" w:hanging="360"/>
+      </w:pPr>
+      <w:rPr>
+        <w:rFonts w:ascii="Wingdings" w:hAnsi="Wingdings" w:hint="default"/>
+        <w:sz w:val="20"/>
+      </w:rPr>
+    </w:lvl>
+  </w:abstractNum>
+  <w:abstractNum w:abstractNumId="12" w15:restartNumberingAfterBreak="0">
     <w:nsid w:val="3F933759"/>
     <w:multiLevelType w:val="multilevel"/>
     <w:tmpl w:val="2598B12A"/>
@@ -7556,7 +9149,7 @@
       </w:pPr>
     </w:lvl>
   </w:abstractNum>
-  <w:abstractNum w:abstractNumId="10" w15:restartNumberingAfterBreak="0">
+  <w:abstractNum w:abstractNumId="13" w15:restartNumberingAfterBreak="0">
     <w:nsid w:val="41D07F67"/>
     <w:multiLevelType w:val="multilevel"/>
     <w:tmpl w:val="CA78E044"/>
@@ -7673,7 +9266,7 @@
       </w:pPr>
     </w:lvl>
   </w:abstractNum>
-  <w:abstractNum w:abstractNumId="11" w15:restartNumberingAfterBreak="0">
+  <w:abstractNum w:abstractNumId="14" w15:restartNumberingAfterBreak="0">
     <w:nsid w:val="43E449C6"/>
     <w:multiLevelType w:val="multilevel"/>
     <w:tmpl w:val="0090CBFE"/>
@@ -7822,7 +9415,7 @@
       </w:rPr>
     </w:lvl>
   </w:abstractNum>
-  <w:abstractNum w:abstractNumId="12" w15:restartNumberingAfterBreak="0">
+  <w:abstractNum w:abstractNumId="15" w15:restartNumberingAfterBreak="0">
     <w:nsid w:val="4A543602"/>
     <w:multiLevelType w:val="multilevel"/>
     <w:tmpl w:val="4DE6C4EE"/>
@@ -7971,7 +9564,7 @@
       </w:rPr>
     </w:lvl>
   </w:abstractNum>
-  <w:abstractNum w:abstractNumId="13" w15:restartNumberingAfterBreak="0">
+  <w:abstractNum w:abstractNumId="16" w15:restartNumberingAfterBreak="0">
     <w:nsid w:val="4C692C21"/>
     <w:multiLevelType w:val="multilevel"/>
     <w:tmpl w:val="3C982184"/>
@@ -8120,7 +9713,7 @@
       </w:rPr>
     </w:lvl>
   </w:abstractNum>
-  <w:abstractNum w:abstractNumId="14" w15:restartNumberingAfterBreak="0">
+  <w:abstractNum w:abstractNumId="17" w15:restartNumberingAfterBreak="0">
     <w:nsid w:val="561776F1"/>
     <w:multiLevelType w:val="multilevel"/>
     <w:tmpl w:val="A4306298"/>
@@ -8269,7 +9862,7 @@
       </w:rPr>
     </w:lvl>
   </w:abstractNum>
-  <w:abstractNum w:abstractNumId="15" w15:restartNumberingAfterBreak="0">
+  <w:abstractNum w:abstractNumId="18" w15:restartNumberingAfterBreak="0">
     <w:nsid w:val="5B5B0A76"/>
     <w:multiLevelType w:val="multilevel"/>
     <w:tmpl w:val="16029C32"/>
@@ -8418,7 +10011,7 @@
       </w:rPr>
     </w:lvl>
   </w:abstractNum>
-  <w:abstractNum w:abstractNumId="16" w15:restartNumberingAfterBreak="0">
+  <w:abstractNum w:abstractNumId="19" w15:restartNumberingAfterBreak="0">
     <w:nsid w:val="5B8E332B"/>
     <w:multiLevelType w:val="multilevel"/>
     <w:tmpl w:val="7CE82DF0"/>
@@ -8567,7 +10160,7 @@
       </w:rPr>
     </w:lvl>
   </w:abstractNum>
-  <w:abstractNum w:abstractNumId="17" w15:restartNumberingAfterBreak="0">
+  <w:abstractNum w:abstractNumId="20" w15:restartNumberingAfterBreak="0">
     <w:nsid w:val="5BC25C29"/>
     <w:multiLevelType w:val="multilevel"/>
     <w:tmpl w:val="9998D756"/>
@@ -8716,7 +10309,7 @@
       </w:rPr>
     </w:lvl>
   </w:abstractNum>
-  <w:abstractNum w:abstractNumId="18" w15:restartNumberingAfterBreak="0">
+  <w:abstractNum w:abstractNumId="21" w15:restartNumberingAfterBreak="0">
     <w:nsid w:val="5ECA38A0"/>
     <w:multiLevelType w:val="multilevel"/>
     <w:tmpl w:val="FE06AEBA"/>
@@ -8865,7 +10458,7 @@
       </w:rPr>
     </w:lvl>
   </w:abstractNum>
-  <w:abstractNum w:abstractNumId="19" w15:restartNumberingAfterBreak="0">
+  <w:abstractNum w:abstractNumId="22" w15:restartNumberingAfterBreak="0">
     <w:nsid w:val="66825309"/>
     <w:multiLevelType w:val="multilevel"/>
     <w:tmpl w:val="7A20B7E4"/>
@@ -9014,7 +10607,269 @@
       </w:rPr>
     </w:lvl>
   </w:abstractNum>
-  <w:abstractNum w:abstractNumId="20" w15:restartNumberingAfterBreak="0">
+  <w:abstractNum w:abstractNumId="23" w15:restartNumberingAfterBreak="0">
+    <w:nsid w:val="6B90315A"/>
+    <w:multiLevelType w:val="multilevel"/>
+    <w:tmpl w:val="0E48426A"/>
+    <w:lvl w:ilvl="0">
+      <w:start w:val="1"/>
+      <w:numFmt w:val="bullet"/>
+      <w:lvlText w:val=""/>
+      <w:lvlJc w:val="left"/>
+      <w:pPr>
+        <w:tabs>
+          <w:tab w:val="num" w:pos="720"/>
+        </w:tabs>
+        <w:ind w:left="720" w:hanging="360"/>
+      </w:pPr>
+      <w:rPr>
+        <w:rFonts w:ascii="Symbol" w:hAnsi="Symbol" w:hint="default"/>
+        <w:sz w:val="20"/>
+      </w:rPr>
+    </w:lvl>
+    <w:lvl w:ilvl="1" w:tentative="1">
+      <w:start w:val="1"/>
+      <w:numFmt w:val="bullet"/>
+      <w:lvlText w:val="o"/>
+      <w:lvlJc w:val="left"/>
+      <w:pPr>
+        <w:tabs>
+          <w:tab w:val="num" w:pos="1440"/>
+        </w:tabs>
+        <w:ind w:left="1440" w:hanging="360"/>
+      </w:pPr>
+      <w:rPr>
+        <w:rFonts w:ascii="Courier New" w:hAnsi="Courier New" w:hint="default"/>
+        <w:sz w:val="20"/>
+      </w:rPr>
+    </w:lvl>
+    <w:lvl w:ilvl="2" w:tentative="1">
+      <w:start w:val="1"/>
+      <w:numFmt w:val="bullet"/>
+      <w:lvlText w:val=""/>
+      <w:lvlJc w:val="left"/>
+      <w:pPr>
+        <w:tabs>
+          <w:tab w:val="num" w:pos="2160"/>
+        </w:tabs>
+        <w:ind w:left="2160" w:hanging="360"/>
+      </w:pPr>
+      <w:rPr>
+        <w:rFonts w:ascii="Wingdings" w:hAnsi="Wingdings" w:hint="default"/>
+        <w:sz w:val="20"/>
+      </w:rPr>
+    </w:lvl>
+    <w:lvl w:ilvl="3" w:tentative="1">
+      <w:start w:val="1"/>
+      <w:numFmt w:val="bullet"/>
+      <w:lvlText w:val=""/>
+      <w:lvlJc w:val="left"/>
+      <w:pPr>
+        <w:tabs>
+          <w:tab w:val="num" w:pos="2880"/>
+        </w:tabs>
+        <w:ind w:left="2880" w:hanging="360"/>
+      </w:pPr>
+      <w:rPr>
+        <w:rFonts w:ascii="Wingdings" w:hAnsi="Wingdings" w:hint="default"/>
+        <w:sz w:val="20"/>
+      </w:rPr>
+    </w:lvl>
+    <w:lvl w:ilvl="4" w:tentative="1">
+      <w:start w:val="1"/>
+      <w:numFmt w:val="bullet"/>
+      <w:lvlText w:val=""/>
+      <w:lvlJc w:val="left"/>
+      <w:pPr>
+        <w:tabs>
+          <w:tab w:val="num" w:pos="3600"/>
+        </w:tabs>
+        <w:ind w:left="3600" w:hanging="360"/>
+      </w:pPr>
+      <w:rPr>
+        <w:rFonts w:ascii="Wingdings" w:hAnsi="Wingdings" w:hint="default"/>
+        <w:sz w:val="20"/>
+      </w:rPr>
+    </w:lvl>
+    <w:lvl w:ilvl="5" w:tentative="1">
+      <w:start w:val="1"/>
+      <w:numFmt w:val="bullet"/>
+      <w:lvlText w:val=""/>
+      <w:lvlJc w:val="left"/>
+      <w:pPr>
+        <w:tabs>
+          <w:tab w:val="num" w:pos="4320"/>
+        </w:tabs>
+        <w:ind w:left="4320" w:hanging="360"/>
+      </w:pPr>
+      <w:rPr>
+        <w:rFonts w:ascii="Wingdings" w:hAnsi="Wingdings" w:hint="default"/>
+        <w:sz w:val="20"/>
+      </w:rPr>
+    </w:lvl>
+    <w:lvl w:ilvl="6" w:tentative="1">
+      <w:start w:val="1"/>
+      <w:numFmt w:val="bullet"/>
+      <w:lvlText w:val=""/>
+      <w:lvlJc w:val="left"/>
+      <w:pPr>
+        <w:tabs>
+          <w:tab w:val="num" w:pos="5040"/>
+        </w:tabs>
+        <w:ind w:left="5040" w:hanging="360"/>
+      </w:pPr>
+      <w:rPr>
+        <w:rFonts w:ascii="Wingdings" w:hAnsi="Wingdings" w:hint="default"/>
+        <w:sz w:val="20"/>
+      </w:rPr>
+    </w:lvl>
+    <w:lvl w:ilvl="7" w:tentative="1">
+      <w:start w:val="1"/>
+      <w:numFmt w:val="bullet"/>
+      <w:lvlText w:val=""/>
+      <w:lvlJc w:val="left"/>
+      <w:pPr>
+        <w:tabs>
+          <w:tab w:val="num" w:pos="5760"/>
+        </w:tabs>
+        <w:ind w:left="5760" w:hanging="360"/>
+      </w:pPr>
+      <w:rPr>
+        <w:rFonts w:ascii="Wingdings" w:hAnsi="Wingdings" w:hint="default"/>
+        <w:sz w:val="20"/>
+      </w:rPr>
+    </w:lvl>
+    <w:lvl w:ilvl="8" w:tentative="1">
+      <w:start w:val="1"/>
+      <w:numFmt w:val="bullet"/>
+      <w:lvlText w:val=""/>
+      <w:lvlJc w:val="left"/>
+      <w:pPr>
+        <w:tabs>
+          <w:tab w:val="num" w:pos="6480"/>
+        </w:tabs>
+        <w:ind w:left="6480" w:hanging="360"/>
+      </w:pPr>
+      <w:rPr>
+        <w:rFonts w:ascii="Wingdings" w:hAnsi="Wingdings" w:hint="default"/>
+        <w:sz w:val="20"/>
+      </w:rPr>
+    </w:lvl>
+  </w:abstractNum>
+  <w:abstractNum w:abstractNumId="24" w15:restartNumberingAfterBreak="0">
+    <w:nsid w:val="75C25886"/>
+    <w:multiLevelType w:val="multilevel"/>
+    <w:tmpl w:val="BAA010FE"/>
+    <w:lvl w:ilvl="0">
+      <w:start w:val="1"/>
+      <w:numFmt w:val="decimal"/>
+      <w:lvlText w:val="%1."/>
+      <w:lvlJc w:val="left"/>
+      <w:pPr>
+        <w:tabs>
+          <w:tab w:val="num" w:pos="720"/>
+        </w:tabs>
+        <w:ind w:left="720" w:hanging="360"/>
+      </w:pPr>
+    </w:lvl>
+    <w:lvl w:ilvl="1" w:tentative="1">
+      <w:start w:val="1"/>
+      <w:numFmt w:val="decimal"/>
+      <w:lvlText w:val="%2."/>
+      <w:lvlJc w:val="left"/>
+      <w:pPr>
+        <w:tabs>
+          <w:tab w:val="num" w:pos="1440"/>
+        </w:tabs>
+        <w:ind w:left="1440" w:hanging="360"/>
+      </w:pPr>
+    </w:lvl>
+    <w:lvl w:ilvl="2" w:tentative="1">
+      <w:start w:val="1"/>
+      <w:numFmt w:val="decimal"/>
+      <w:lvlText w:val="%3."/>
+      <w:lvlJc w:val="left"/>
+      <w:pPr>
+        <w:tabs>
+          <w:tab w:val="num" w:pos="2160"/>
+        </w:tabs>
+        <w:ind w:left="2160" w:hanging="360"/>
+      </w:pPr>
+    </w:lvl>
+    <w:lvl w:ilvl="3" w:tentative="1">
+      <w:start w:val="1"/>
+      <w:numFmt w:val="decimal"/>
+      <w:lvlText w:val="%4."/>
+      <w:lvlJc w:val="left"/>
+      <w:pPr>
+        <w:tabs>
+          <w:tab w:val="num" w:pos="2880"/>
+        </w:tabs>
+        <w:ind w:left="2880" w:hanging="360"/>
+      </w:pPr>
+    </w:lvl>
+    <w:lvl w:ilvl="4" w:tentative="1">
+      <w:start w:val="1"/>
+      <w:numFmt w:val="decimal"/>
+      <w:lvlText w:val="%5."/>
+      <w:lvlJc w:val="left"/>
+      <w:pPr>
+        <w:tabs>
+          <w:tab w:val="num" w:pos="3600"/>
+        </w:tabs>
+        <w:ind w:left="3600" w:hanging="360"/>
+      </w:pPr>
+    </w:lvl>
+    <w:lvl w:ilvl="5" w:tentative="1">
+      <w:start w:val="1"/>
+      <w:numFmt w:val="decimal"/>
+      <w:lvlText w:val="%6."/>
+      <w:lvlJc w:val="left"/>
+      <w:pPr>
+        <w:tabs>
+          <w:tab w:val="num" w:pos="4320"/>
+        </w:tabs>
+        <w:ind w:left="4320" w:hanging="360"/>
+      </w:pPr>
+    </w:lvl>
+    <w:lvl w:ilvl="6" w:tentative="1">
+      <w:start w:val="1"/>
+      <w:numFmt w:val="decimal"/>
+      <w:lvlText w:val="%7."/>
+      <w:lvlJc w:val="left"/>
+      <w:pPr>
+        <w:tabs>
+          <w:tab w:val="num" w:pos="5040"/>
+        </w:tabs>
+        <w:ind w:left="5040" w:hanging="360"/>
+      </w:pPr>
+    </w:lvl>
+    <w:lvl w:ilvl="7" w:tentative="1">
+      <w:start w:val="1"/>
+      <w:numFmt w:val="decimal"/>
+      <w:lvlText w:val="%8."/>
+      <w:lvlJc w:val="left"/>
+      <w:pPr>
+        <w:tabs>
+          <w:tab w:val="num" w:pos="5760"/>
+        </w:tabs>
+        <w:ind w:left="5760" w:hanging="360"/>
+      </w:pPr>
+    </w:lvl>
+    <w:lvl w:ilvl="8" w:tentative="1">
+      <w:start w:val="1"/>
+      <w:numFmt w:val="decimal"/>
+      <w:lvlText w:val="%9."/>
+      <w:lvlJc w:val="left"/>
+      <w:pPr>
+        <w:tabs>
+          <w:tab w:val="num" w:pos="6480"/>
+        </w:tabs>
+        <w:ind w:left="6480" w:hanging="360"/>
+      </w:pPr>
+    </w:lvl>
+  </w:abstractNum>
+  <w:abstractNum w:abstractNumId="25" w15:restartNumberingAfterBreak="0">
     <w:nsid w:val="77833A11"/>
     <w:multiLevelType w:val="multilevel"/>
     <w:tmpl w:val="BFAA9550"/>
@@ -9127,7 +10982,7 @@
       </w:pPr>
     </w:lvl>
   </w:abstractNum>
-  <w:abstractNum w:abstractNumId="21" w15:restartNumberingAfterBreak="0">
+  <w:abstractNum w:abstractNumId="26" w15:restartNumberingAfterBreak="0">
     <w:nsid w:val="796D22C3"/>
     <w:multiLevelType w:val="multilevel"/>
     <w:tmpl w:val="7A1E5C0C"/>
@@ -9276,7 +11131,156 @@
       </w:rPr>
     </w:lvl>
   </w:abstractNum>
-  <w:abstractNum w:abstractNumId="22" w15:restartNumberingAfterBreak="0">
+  <w:abstractNum w:abstractNumId="27" w15:restartNumberingAfterBreak="0">
+    <w:nsid w:val="7998190C"/>
+    <w:multiLevelType w:val="multilevel"/>
+    <w:tmpl w:val="1BA85BE4"/>
+    <w:lvl w:ilvl="0">
+      <w:start w:val="1"/>
+      <w:numFmt w:val="bullet"/>
+      <w:lvlText w:val=""/>
+      <w:lvlJc w:val="left"/>
+      <w:pPr>
+        <w:tabs>
+          <w:tab w:val="num" w:pos="720"/>
+        </w:tabs>
+        <w:ind w:left="720" w:hanging="360"/>
+      </w:pPr>
+      <w:rPr>
+        <w:rFonts w:ascii="Symbol" w:hAnsi="Symbol" w:hint="default"/>
+        <w:sz w:val="20"/>
+      </w:rPr>
+    </w:lvl>
+    <w:lvl w:ilvl="1" w:tentative="1">
+      <w:start w:val="1"/>
+      <w:numFmt w:val="bullet"/>
+      <w:lvlText w:val="o"/>
+      <w:lvlJc w:val="left"/>
+      <w:pPr>
+        <w:tabs>
+          <w:tab w:val="num" w:pos="1440"/>
+        </w:tabs>
+        <w:ind w:left="1440" w:hanging="360"/>
+      </w:pPr>
+      <w:rPr>
+        <w:rFonts w:ascii="Courier New" w:hAnsi="Courier New" w:hint="default"/>
+        <w:sz w:val="20"/>
+      </w:rPr>
+    </w:lvl>
+    <w:lvl w:ilvl="2" w:tentative="1">
+      <w:start w:val="1"/>
+      <w:numFmt w:val="bullet"/>
+      <w:lvlText w:val=""/>
+      <w:lvlJc w:val="left"/>
+      <w:pPr>
+        <w:tabs>
+          <w:tab w:val="num" w:pos="2160"/>
+        </w:tabs>
+        <w:ind w:left="2160" w:hanging="360"/>
+      </w:pPr>
+      <w:rPr>
+        <w:rFonts w:ascii="Wingdings" w:hAnsi="Wingdings" w:hint="default"/>
+        <w:sz w:val="20"/>
+      </w:rPr>
+    </w:lvl>
+    <w:lvl w:ilvl="3" w:tentative="1">
+      <w:start w:val="1"/>
+      <w:numFmt w:val="bullet"/>
+      <w:lvlText w:val=""/>
+      <w:lvlJc w:val="left"/>
+      <w:pPr>
+        <w:tabs>
+          <w:tab w:val="num" w:pos="2880"/>
+        </w:tabs>
+        <w:ind w:left="2880" w:hanging="360"/>
+      </w:pPr>
+      <w:rPr>
+        <w:rFonts w:ascii="Wingdings" w:hAnsi="Wingdings" w:hint="default"/>
+        <w:sz w:val="20"/>
+      </w:rPr>
+    </w:lvl>
+    <w:lvl w:ilvl="4" w:tentative="1">
+      <w:start w:val="1"/>
+      <w:numFmt w:val="bullet"/>
+      <w:lvlText w:val=""/>
+      <w:lvlJc w:val="left"/>
+      <w:pPr>
+        <w:tabs>
+          <w:tab w:val="num" w:pos="3600"/>
+        </w:tabs>
+        <w:ind w:left="3600" w:hanging="360"/>
+      </w:pPr>
+      <w:rPr>
+        <w:rFonts w:ascii="Wingdings" w:hAnsi="Wingdings" w:hint="default"/>
+        <w:sz w:val="20"/>
+      </w:rPr>
+    </w:lvl>
+    <w:lvl w:ilvl="5" w:tentative="1">
+      <w:start w:val="1"/>
+      <w:numFmt w:val="bullet"/>
+      <w:lvlText w:val=""/>
+      <w:lvlJc w:val="left"/>
+      <w:pPr>
+        <w:tabs>
+          <w:tab w:val="num" w:pos="4320"/>
+        </w:tabs>
+        <w:ind w:left="4320" w:hanging="360"/>
+      </w:pPr>
+      <w:rPr>
+        <w:rFonts w:ascii="Wingdings" w:hAnsi="Wingdings" w:hint="default"/>
+        <w:sz w:val="20"/>
+      </w:rPr>
+    </w:lvl>
+    <w:lvl w:ilvl="6" w:tentative="1">
+      <w:start w:val="1"/>
+      <w:numFmt w:val="bullet"/>
+      <w:lvlText w:val=""/>
+      <w:lvlJc w:val="left"/>
+      <w:pPr>
+        <w:tabs>
+          <w:tab w:val="num" w:pos="5040"/>
+        </w:tabs>
+        <w:ind w:left="5040" w:hanging="360"/>
+      </w:pPr>
+      <w:rPr>
+        <w:rFonts w:ascii="Wingdings" w:hAnsi="Wingdings" w:hint="default"/>
+        <w:sz w:val="20"/>
+      </w:rPr>
+    </w:lvl>
+    <w:lvl w:ilvl="7" w:tentative="1">
+      <w:start w:val="1"/>
+      <w:numFmt w:val="bullet"/>
+      <w:lvlText w:val=""/>
+      <w:lvlJc w:val="left"/>
+      <w:pPr>
+        <w:tabs>
+          <w:tab w:val="num" w:pos="5760"/>
+        </w:tabs>
+        <w:ind w:left="5760" w:hanging="360"/>
+      </w:pPr>
+      <w:rPr>
+        <w:rFonts w:ascii="Wingdings" w:hAnsi="Wingdings" w:hint="default"/>
+        <w:sz w:val="20"/>
+      </w:rPr>
+    </w:lvl>
+    <w:lvl w:ilvl="8" w:tentative="1">
+      <w:start w:val="1"/>
+      <w:numFmt w:val="bullet"/>
+      <w:lvlText w:val=""/>
+      <w:lvlJc w:val="left"/>
+      <w:pPr>
+        <w:tabs>
+          <w:tab w:val="num" w:pos="6480"/>
+        </w:tabs>
+        <w:ind w:left="6480" w:hanging="360"/>
+      </w:pPr>
+      <w:rPr>
+        <w:rFonts w:ascii="Wingdings" w:hAnsi="Wingdings" w:hint="default"/>
+        <w:sz w:val="20"/>
+      </w:rPr>
+    </w:lvl>
+  </w:abstractNum>
+  <w:abstractNum w:abstractNumId="28" w15:restartNumberingAfterBreak="0">
     <w:nsid w:val="7A5A30B5"/>
     <w:multiLevelType w:val="multilevel"/>
     <w:tmpl w:val="A44EE6BE"/>
@@ -9426,46 +11430,46 @@
     </w:lvl>
   </w:abstractNum>
   <w:num w:numId="1" w16cid:durableId="1365522089">
-    <w:abstractNumId w:val="17"/>
+    <w:abstractNumId w:val="20"/>
   </w:num>
   <w:num w:numId="2" w16cid:durableId="261841723">
     <w:abstractNumId w:val="6"/>
   </w:num>
   <w:num w:numId="3" w16cid:durableId="176426963">
-    <w:abstractNumId w:val="9"/>
+    <w:abstractNumId w:val="12"/>
   </w:num>
   <w:num w:numId="4" w16cid:durableId="995886402">
-    <w:abstractNumId w:val="12"/>
+    <w:abstractNumId w:val="15"/>
   </w:num>
   <w:num w:numId="5" w16cid:durableId="1623224873">
+    <w:abstractNumId w:val="28"/>
+  </w:num>
+  <w:num w:numId="6" w16cid:durableId="1357807148">
+    <w:abstractNumId w:val="21"/>
+  </w:num>
+  <w:num w:numId="7" w16cid:durableId="673187764">
+    <w:abstractNumId w:val="14"/>
+  </w:num>
+  <w:num w:numId="8" w16cid:durableId="197277444">
+    <w:abstractNumId w:val="8"/>
+  </w:num>
+  <w:num w:numId="9" w16cid:durableId="1687827364">
+    <w:abstractNumId w:val="19"/>
+  </w:num>
+  <w:num w:numId="10" w16cid:durableId="799150973">
     <w:abstractNumId w:val="22"/>
   </w:num>
-  <w:num w:numId="6" w16cid:durableId="1357807148">
+  <w:num w:numId="11" w16cid:durableId="1628899503">
     <w:abstractNumId w:val="18"/>
   </w:num>
-  <w:num w:numId="7" w16cid:durableId="673187764">
-    <w:abstractNumId w:val="11"/>
-  </w:num>
-  <w:num w:numId="8" w16cid:durableId="197277444">
-    <w:abstractNumId w:val="7"/>
-  </w:num>
-  <w:num w:numId="9" w16cid:durableId="1687827364">
+  <w:num w:numId="12" w16cid:durableId="449059020">
     <w:abstractNumId w:val="16"/>
   </w:num>
-  <w:num w:numId="10" w16cid:durableId="799150973">
-    <w:abstractNumId w:val="19"/>
-  </w:num>
-  <w:num w:numId="11" w16cid:durableId="1628899503">
-    <w:abstractNumId w:val="15"/>
-  </w:num>
-  <w:num w:numId="12" w16cid:durableId="449059020">
-    <w:abstractNumId w:val="13"/>
-  </w:num>
   <w:num w:numId="13" w16cid:durableId="1672952330">
-    <w:abstractNumId w:val="21"/>
+    <w:abstractNumId w:val="26"/>
   </w:num>
   <w:num w:numId="14" w16cid:durableId="377054368">
-    <w:abstractNumId w:val="10"/>
+    <w:abstractNumId w:val="13"/>
   </w:num>
   <w:num w:numId="15" w16cid:durableId="380179327">
     <w:abstractNumId w:val="2"/>
@@ -9474,7 +11478,7 @@
     <w:abstractNumId w:val="4"/>
   </w:num>
   <w:num w:numId="17" w16cid:durableId="2000497663">
-    <w:abstractNumId w:val="14"/>
+    <w:abstractNumId w:val="17"/>
   </w:num>
   <w:num w:numId="18" w16cid:durableId="1843929800">
     <w:abstractNumId w:val="5"/>
@@ -9489,10 +11493,28 @@
     <w:abstractNumId w:val="1"/>
   </w:num>
   <w:num w:numId="22" w16cid:durableId="1456676908">
-    <w:abstractNumId w:val="20"/>
+    <w:abstractNumId w:val="25"/>
   </w:num>
   <w:num w:numId="23" w16cid:durableId="1250390331">
-    <w:abstractNumId w:val="8"/>
+    <w:abstractNumId w:val="9"/>
+  </w:num>
+  <w:num w:numId="24" w16cid:durableId="139081677">
+    <w:abstractNumId w:val="11"/>
+  </w:num>
+  <w:num w:numId="25" w16cid:durableId="1396078849">
+    <w:abstractNumId w:val="27"/>
+  </w:num>
+  <w:num w:numId="26" w16cid:durableId="787239932">
+    <w:abstractNumId w:val="23"/>
+  </w:num>
+  <w:num w:numId="27" w16cid:durableId="396244118">
+    <w:abstractNumId w:val="10"/>
+  </w:num>
+  <w:num w:numId="28" w16cid:durableId="1176072225">
+    <w:abstractNumId w:val="7"/>
+  </w:num>
+  <w:num w:numId="29" w16cid:durableId="743184369">
+    <w:abstractNumId w:val="24"/>
   </w:num>
 </w:numbering>
 </file>
@@ -9506,7 +11528,7 @@
         <w:kern w:val="2"/>
         <w:sz w:val="22"/>
         <w:szCs w:val="22"/>
-        <w:lang w:eastAsia="en-US" w:bidi="ar-SA"/>
+        <w:lang w:val="en-US" w:eastAsia="en-US" w:bidi="ar-SA"/>
         <w14:ligatures w14:val="standardContextual"/>
       </w:rPr>
     </w:rPrDefault>

</xml_diff>